<commit_message>
Modificate le descrizioni e le versioni dei pacchetti
</commit_message>
<xml_diff>
--- a/Tester.NUnit/Documentation/GTCode_Doc.docx
+++ b/Tester.NUnit/Documentation/GTCode_Doc.docx
@@ -1106,7 +1106,7 @@
           <w:r>
             <w:fldChar w:fldCharType="separate"/>
           </w:r>
-          <w:hyperlink w:anchor="_Toc118365651" w:history="1">
+          <w:hyperlink w:anchor="_Toc118448861" w:history="1">
             <w:r>
               <w:rPr>
                 <w:rStyle w:val="Collegamentoipertestuale"/>
@@ -1135,7 +1135,7 @@
                 <w:noProof/>
                 <w:webHidden/>
               </w:rPr>
-              <w:instrText xml:space="preserve"> PAGEREF _Toc118365651 \h </w:instrText>
+              <w:instrText xml:space="preserve"> PAGEREF _Toc118448861 \h </w:instrText>
             </w:r>
             <w:r>
               <w:rPr>
@@ -1178,7 +1178,7 @@
               <w:lang w:eastAsia="it-IT"/>
             </w:rPr>
           </w:pPr>
-          <w:hyperlink w:anchor="_Toc118365652" w:history="1">
+          <w:hyperlink w:anchor="_Toc118448862" w:history="1">
             <w:r>
               <w:rPr>
                 <w:rStyle w:val="Collegamentoipertestuale"/>
@@ -1207,7 +1207,7 @@
                 <w:noProof/>
                 <w:webHidden/>
               </w:rPr>
-              <w:instrText xml:space="preserve"> PAGEREF _Toc118365652 \h </w:instrText>
+              <w:instrText xml:space="preserve"> PAGEREF _Toc118448862 \h </w:instrText>
             </w:r>
             <w:r>
               <w:rPr>
@@ -1250,7 +1250,7 @@
               <w:lang w:eastAsia="it-IT"/>
             </w:rPr>
           </w:pPr>
-          <w:hyperlink w:anchor="_Toc118365653" w:history="1">
+          <w:hyperlink w:anchor="_Toc118448863" w:history="1">
             <w:r>
               <w:rPr>
                 <w:rStyle w:val="Collegamentoipertestuale"/>
@@ -1277,7 +1277,7 @@
                 <w:noProof/>
                 <w:webHidden/>
               </w:rPr>
-              <w:instrText xml:space="preserve"> PAGEREF _Toc118365653 \h </w:instrText>
+              <w:instrText xml:space="preserve"> PAGEREF _Toc118448863 \h </w:instrText>
             </w:r>
             <w:r>
               <w:rPr>
@@ -1320,7 +1320,7 @@
               <w:lang w:eastAsia="it-IT"/>
             </w:rPr>
           </w:pPr>
-          <w:hyperlink w:anchor="_Toc118365654" w:history="1">
+          <w:hyperlink w:anchor="_Toc118448864" w:history="1">
             <w:r>
               <w:rPr>
                 <w:rStyle w:val="Collegamentoipertestuale"/>
@@ -1347,7 +1347,7 @@
                 <w:noProof/>
                 <w:webHidden/>
               </w:rPr>
-              <w:instrText xml:space="preserve"> PAGEREF _Toc118365654 \h </w:instrText>
+              <w:instrText xml:space="preserve"> PAGEREF _Toc118448864 \h </w:instrText>
             </w:r>
             <w:r>
               <w:rPr>
@@ -1390,7 +1390,7 @@
               <w:lang w:eastAsia="it-IT"/>
             </w:rPr>
           </w:pPr>
-          <w:hyperlink w:anchor="_Toc118365655" w:history="1">
+          <w:hyperlink w:anchor="_Toc118448865" w:history="1">
             <w:r>
               <w:rPr>
                 <w:rStyle w:val="Collegamentoipertestuale"/>
@@ -1417,7 +1417,7 @@
                 <w:noProof/>
                 <w:webHidden/>
               </w:rPr>
-              <w:instrText xml:space="preserve"> PAGEREF _Toc118365655 \h </w:instrText>
+              <w:instrText xml:space="preserve"> PAGEREF _Toc118448865 \h </w:instrText>
             </w:r>
             <w:r>
               <w:rPr>
@@ -1460,7 +1460,7 @@
               <w:lang w:eastAsia="it-IT"/>
             </w:rPr>
           </w:pPr>
-          <w:hyperlink w:anchor="_Toc118365656" w:history="1">
+          <w:hyperlink w:anchor="_Toc118448866" w:history="1">
             <w:r>
               <w:rPr>
                 <w:rStyle w:val="Collegamentoipertestuale"/>
@@ -1489,7 +1489,7 @@
                 <w:noProof/>
                 <w:webHidden/>
               </w:rPr>
-              <w:instrText xml:space="preserve"> PAGEREF _Toc118365656 \h </w:instrText>
+              <w:instrText xml:space="preserve"> PAGEREF _Toc118448866 \h </w:instrText>
             </w:r>
             <w:r>
               <w:rPr>
@@ -1532,7 +1532,7 @@
               <w:lang w:eastAsia="it-IT"/>
             </w:rPr>
           </w:pPr>
-          <w:hyperlink w:anchor="_Toc118365657" w:history="1">
+          <w:hyperlink w:anchor="_Toc118448867" w:history="1">
             <w:r>
               <w:rPr>
                 <w:rStyle w:val="Collegamentoipertestuale"/>
@@ -1561,7 +1561,7 @@
                 <w:noProof/>
                 <w:webHidden/>
               </w:rPr>
-              <w:instrText xml:space="preserve"> PAGEREF _Toc118365657 \h </w:instrText>
+              <w:instrText xml:space="preserve"> PAGEREF _Toc118448867 \h </w:instrText>
             </w:r>
             <w:r>
               <w:rPr>
@@ -1604,7 +1604,7 @@
               <w:lang w:eastAsia="it-IT"/>
             </w:rPr>
           </w:pPr>
-          <w:hyperlink w:anchor="_Toc118365658" w:history="1">
+          <w:hyperlink w:anchor="_Toc118448868" w:history="1">
             <w:r>
               <w:rPr>
                 <w:rStyle w:val="Collegamentoipertestuale"/>
@@ -1631,7 +1631,7 @@
                 <w:noProof/>
                 <w:webHidden/>
               </w:rPr>
-              <w:instrText xml:space="preserve"> PAGEREF _Toc118365658 \h </w:instrText>
+              <w:instrText xml:space="preserve"> PAGEREF _Toc118448868 \h </w:instrText>
             </w:r>
             <w:r>
               <w:rPr>
@@ -1674,7 +1674,7 @@
               <w:lang w:eastAsia="it-IT"/>
             </w:rPr>
           </w:pPr>
-          <w:hyperlink w:anchor="_Toc118365659" w:history="1">
+          <w:hyperlink w:anchor="_Toc118448869" w:history="1">
             <w:r>
               <w:rPr>
                 <w:rStyle w:val="Collegamentoipertestuale"/>
@@ -1701,7 +1701,7 @@
                 <w:noProof/>
                 <w:webHidden/>
               </w:rPr>
-              <w:instrText xml:space="preserve"> PAGEREF _Toc118365659 \h </w:instrText>
+              <w:instrText xml:space="preserve"> PAGEREF _Toc118448869 \h </w:instrText>
             </w:r>
             <w:r>
               <w:rPr>
@@ -1744,7 +1744,7 @@
               <w:lang w:eastAsia="it-IT"/>
             </w:rPr>
           </w:pPr>
-          <w:hyperlink w:anchor="_Toc118365660" w:history="1">
+          <w:hyperlink w:anchor="_Toc118448870" w:history="1">
             <w:r>
               <w:rPr>
                 <w:rStyle w:val="Collegamentoipertestuale"/>
@@ -1771,7 +1771,7 @@
                 <w:noProof/>
                 <w:webHidden/>
               </w:rPr>
-              <w:instrText xml:space="preserve"> PAGEREF _Toc118365660 \h </w:instrText>
+              <w:instrText xml:space="preserve"> PAGEREF _Toc118448870 \h </w:instrText>
             </w:r>
             <w:r>
               <w:rPr>
@@ -1814,7 +1814,7 @@
               <w:lang w:eastAsia="it-IT"/>
             </w:rPr>
           </w:pPr>
-          <w:hyperlink w:anchor="_Toc118365661" w:history="1">
+          <w:hyperlink w:anchor="_Toc118448871" w:history="1">
             <w:r>
               <w:rPr>
                 <w:rStyle w:val="Collegamentoipertestuale"/>
@@ -1843,7 +1843,7 @@
                 <w:noProof/>
                 <w:webHidden/>
               </w:rPr>
-              <w:instrText xml:space="preserve"> PAGEREF _Toc118365661 \h </w:instrText>
+              <w:instrText xml:space="preserve"> PAGEREF _Toc118448871 \h </w:instrText>
             </w:r>
             <w:r>
               <w:rPr>
@@ -1886,7 +1886,7 @@
               <w:lang w:eastAsia="it-IT"/>
             </w:rPr>
           </w:pPr>
-          <w:hyperlink w:anchor="_Toc118365662" w:history="1">
+          <w:hyperlink w:anchor="_Toc118448872" w:history="1">
             <w:r>
               <w:rPr>
                 <w:rStyle w:val="Collegamentoipertestuale"/>
@@ -1913,7 +1913,7 @@
                 <w:noProof/>
                 <w:webHidden/>
               </w:rPr>
-              <w:instrText xml:space="preserve"> PAGEREF _Toc118365662 \h </w:instrText>
+              <w:instrText xml:space="preserve"> PAGEREF _Toc118448872 \h </w:instrText>
             </w:r>
             <w:r>
               <w:rPr>
@@ -1956,7 +1956,7 @@
               <w:lang w:eastAsia="it-IT"/>
             </w:rPr>
           </w:pPr>
-          <w:hyperlink w:anchor="_Toc118365663" w:history="1">
+          <w:hyperlink w:anchor="_Toc118448873" w:history="1">
             <w:r>
               <w:rPr>
                 <w:rStyle w:val="Collegamentoipertestuale"/>
@@ -1983,7 +1983,7 @@
                 <w:noProof/>
                 <w:webHidden/>
               </w:rPr>
-              <w:instrText xml:space="preserve"> PAGEREF _Toc118365663 \h </w:instrText>
+              <w:instrText xml:space="preserve"> PAGEREF _Toc118448873 \h </w:instrText>
             </w:r>
             <w:r>
               <w:rPr>
@@ -2026,7 +2026,7 @@
               <w:lang w:eastAsia="it-IT"/>
             </w:rPr>
           </w:pPr>
-          <w:hyperlink w:anchor="_Toc118365664" w:history="1">
+          <w:hyperlink w:anchor="_Toc118448874" w:history="1">
             <w:r>
               <w:rPr>
                 <w:rStyle w:val="Collegamentoipertestuale"/>
@@ -2053,7 +2053,7 @@
                 <w:noProof/>
                 <w:webHidden/>
               </w:rPr>
-              <w:instrText xml:space="preserve"> PAGEREF _Toc118365664 \h </w:instrText>
+              <w:instrText xml:space="preserve"> PAGEREF _Toc118448874 \h </w:instrText>
             </w:r>
             <w:r>
               <w:rPr>
@@ -2096,7 +2096,7 @@
               <w:lang w:eastAsia="it-IT"/>
             </w:rPr>
           </w:pPr>
-          <w:hyperlink w:anchor="_Toc118365665" w:history="1">
+          <w:hyperlink w:anchor="_Toc118448875" w:history="1">
             <w:r>
               <w:rPr>
                 <w:rStyle w:val="Collegamentoipertestuale"/>
@@ -2125,7 +2125,7 @@
                 <w:noProof/>
                 <w:webHidden/>
               </w:rPr>
-              <w:instrText xml:space="preserve"> PAGEREF _Toc118365665 \h </w:instrText>
+              <w:instrText xml:space="preserve"> PAGEREF _Toc118448875 \h </w:instrText>
             </w:r>
             <w:r>
               <w:rPr>
@@ -2168,7 +2168,7 @@
               <w:lang w:eastAsia="it-IT"/>
             </w:rPr>
           </w:pPr>
-          <w:hyperlink w:anchor="_Toc118365666" w:history="1">
+          <w:hyperlink w:anchor="_Toc118448876" w:history="1">
             <w:r>
               <w:rPr>
                 <w:rStyle w:val="Collegamentoipertestuale"/>
@@ -2195,7 +2195,7 @@
                 <w:noProof/>
                 <w:webHidden/>
               </w:rPr>
-              <w:instrText xml:space="preserve"> PAGEREF _Toc118365666 \h </w:instrText>
+              <w:instrText xml:space="preserve"> PAGEREF _Toc118448876 \h </w:instrText>
             </w:r>
             <w:r>
               <w:rPr>
@@ -2238,7 +2238,7 @@
               <w:lang w:eastAsia="it-IT"/>
             </w:rPr>
           </w:pPr>
-          <w:hyperlink w:anchor="_Toc118365667" w:history="1">
+          <w:hyperlink w:anchor="_Toc118448877" w:history="1">
             <w:r>
               <w:rPr>
                 <w:rStyle w:val="Collegamentoipertestuale"/>
@@ -2265,7 +2265,7 @@
                 <w:noProof/>
                 <w:webHidden/>
               </w:rPr>
-              <w:instrText xml:space="preserve"> PAGEREF _Toc118365667 \h </w:instrText>
+              <w:instrText xml:space="preserve"> PAGEREF _Toc118448877 \h </w:instrText>
             </w:r>
             <w:r>
               <w:rPr>
@@ -2308,7 +2308,7 @@
               <w:lang w:eastAsia="it-IT"/>
             </w:rPr>
           </w:pPr>
-          <w:hyperlink w:anchor="_Toc118365668" w:history="1">
+          <w:hyperlink w:anchor="_Toc118448878" w:history="1">
             <w:r>
               <w:rPr>
                 <w:rStyle w:val="Collegamentoipertestuale"/>
@@ -2335,7 +2335,7 @@
                 <w:noProof/>
                 <w:webHidden/>
               </w:rPr>
-              <w:instrText xml:space="preserve"> PAGEREF _Toc118365668 \h </w:instrText>
+              <w:instrText xml:space="preserve"> PAGEREF _Toc118448878 \h </w:instrText>
             </w:r>
             <w:r>
               <w:rPr>
@@ -2378,7 +2378,7 @@
               <w:lang w:eastAsia="it-IT"/>
             </w:rPr>
           </w:pPr>
-          <w:hyperlink w:anchor="_Toc118365669" w:history="1">
+          <w:hyperlink w:anchor="_Toc118448879" w:history="1">
             <w:r>
               <w:rPr>
                 <w:rStyle w:val="Collegamentoipertestuale"/>
@@ -2407,7 +2407,7 @@
                 <w:noProof/>
                 <w:webHidden/>
               </w:rPr>
-              <w:instrText xml:space="preserve"> PAGEREF _Toc118365669 \h </w:instrText>
+              <w:instrText xml:space="preserve"> PAGEREF _Toc118448879 \h </w:instrText>
             </w:r>
             <w:r>
               <w:rPr>
@@ -2450,7 +2450,7 @@
               <w:lang w:eastAsia="it-IT"/>
             </w:rPr>
           </w:pPr>
-          <w:hyperlink w:anchor="_Toc118365670" w:history="1">
+          <w:hyperlink w:anchor="_Toc118448880" w:history="1">
             <w:r>
               <w:rPr>
                 <w:rStyle w:val="Collegamentoipertestuale"/>
@@ -2479,7 +2479,7 @@
                 <w:noProof/>
                 <w:webHidden/>
               </w:rPr>
-              <w:instrText xml:space="preserve"> PAGEREF _Toc118365670 \h </w:instrText>
+              <w:instrText xml:space="preserve"> PAGEREF _Toc118448880 \h </w:instrText>
             </w:r>
             <w:r>
               <w:rPr>
@@ -2522,7 +2522,7 @@
               <w:lang w:eastAsia="it-IT"/>
             </w:rPr>
           </w:pPr>
-          <w:hyperlink w:anchor="_Toc118365671" w:history="1">
+          <w:hyperlink w:anchor="_Toc118448881" w:history="1">
             <w:r>
               <w:rPr>
                 <w:rStyle w:val="Collegamentoipertestuale"/>
@@ -2549,7 +2549,7 @@
                 <w:noProof/>
                 <w:webHidden/>
               </w:rPr>
-              <w:instrText xml:space="preserve"> PAGEREF _Toc118365671 \h </w:instrText>
+              <w:instrText xml:space="preserve"> PAGEREF _Toc118448881 \h </w:instrText>
             </w:r>
             <w:r>
               <w:rPr>
@@ -2592,7 +2592,7 @@
               <w:lang w:eastAsia="it-IT"/>
             </w:rPr>
           </w:pPr>
-          <w:hyperlink w:anchor="_Toc118365672" w:history="1">
+          <w:hyperlink w:anchor="_Toc118448882" w:history="1">
             <w:r>
               <w:rPr>
                 <w:rStyle w:val="Collegamentoipertestuale"/>
@@ -2619,7 +2619,7 @@
                 <w:noProof/>
                 <w:webHidden/>
               </w:rPr>
-              <w:instrText xml:space="preserve"> PAGEREF _Toc118365672 \h </w:instrText>
+              <w:instrText xml:space="preserve"> PAGEREF _Toc118448882 \h </w:instrText>
             </w:r>
             <w:r>
               <w:rPr>
@@ -2662,7 +2662,7 @@
               <w:lang w:eastAsia="it-IT"/>
             </w:rPr>
           </w:pPr>
-          <w:hyperlink w:anchor="_Toc118365673" w:history="1">
+          <w:hyperlink w:anchor="_Toc118448883" w:history="1">
             <w:r>
               <w:rPr>
                 <w:rStyle w:val="Collegamentoipertestuale"/>
@@ -2689,7 +2689,7 @@
                 <w:noProof/>
                 <w:webHidden/>
               </w:rPr>
-              <w:instrText xml:space="preserve"> PAGEREF _Toc118365673 \h </w:instrText>
+              <w:instrText xml:space="preserve"> PAGEREF _Toc118448883 \h </w:instrText>
             </w:r>
             <w:r>
               <w:rPr>
@@ -2732,7 +2732,7 @@
               <w:lang w:eastAsia="it-IT"/>
             </w:rPr>
           </w:pPr>
-          <w:hyperlink w:anchor="_Toc118365674" w:history="1">
+          <w:hyperlink w:anchor="_Toc118448884" w:history="1">
             <w:r>
               <w:rPr>
                 <w:rStyle w:val="Collegamentoipertestuale"/>
@@ -2761,7 +2761,7 @@
                 <w:noProof/>
                 <w:webHidden/>
               </w:rPr>
-              <w:instrText xml:space="preserve"> PAGEREF _Toc118365674 \h </w:instrText>
+              <w:instrText xml:space="preserve"> PAGEREF _Toc118448884 \h </w:instrText>
             </w:r>
             <w:r>
               <w:rPr>
@@ -2804,7 +2804,7 @@
               <w:lang w:eastAsia="it-IT"/>
             </w:rPr>
           </w:pPr>
-          <w:hyperlink w:anchor="_Toc118365675" w:history="1">
+          <w:hyperlink w:anchor="_Toc118448885" w:history="1">
             <w:r>
               <w:rPr>
                 <w:rStyle w:val="Collegamentoipertestuale"/>
@@ -2831,7 +2831,7 @@
                 <w:noProof/>
                 <w:webHidden/>
               </w:rPr>
-              <w:instrText xml:space="preserve"> PAGEREF _Toc118365675 \h </w:instrText>
+              <w:instrText xml:space="preserve"> PAGEREF _Toc118448885 \h </w:instrText>
             </w:r>
             <w:r>
               <w:rPr>
@@ -2874,7 +2874,7 @@
               <w:lang w:eastAsia="it-IT"/>
             </w:rPr>
           </w:pPr>
-          <w:hyperlink w:anchor="_Toc118365676" w:history="1">
+          <w:hyperlink w:anchor="_Toc118448886" w:history="1">
             <w:r>
               <w:rPr>
                 <w:rStyle w:val="Collegamentoipertestuale"/>
@@ -2901,7 +2901,7 @@
                 <w:noProof/>
                 <w:webHidden/>
               </w:rPr>
-              <w:instrText xml:space="preserve"> PAGEREF _Toc118365676 \h </w:instrText>
+              <w:instrText xml:space="preserve"> PAGEREF _Toc118448886 \h </w:instrText>
             </w:r>
             <w:r>
               <w:rPr>
@@ -2944,7 +2944,7 @@
               <w:lang w:eastAsia="it-IT"/>
             </w:rPr>
           </w:pPr>
-          <w:hyperlink w:anchor="_Toc118365677" w:history="1">
+          <w:hyperlink w:anchor="_Toc118448887" w:history="1">
             <w:r>
               <w:rPr>
                 <w:rStyle w:val="Collegamentoipertestuale"/>
@@ -2971,7 +2971,7 @@
                 <w:noProof/>
                 <w:webHidden/>
               </w:rPr>
-              <w:instrText xml:space="preserve"> PAGEREF _Toc118365677 \h </w:instrText>
+              <w:instrText xml:space="preserve"> PAGEREF _Toc118448887 \h </w:instrText>
             </w:r>
             <w:r>
               <w:rPr>
@@ -3014,7 +3014,7 @@
               <w:lang w:eastAsia="it-IT"/>
             </w:rPr>
           </w:pPr>
-          <w:hyperlink w:anchor="_Toc118365678" w:history="1">
+          <w:hyperlink w:anchor="_Toc118448888" w:history="1">
             <w:r>
               <w:rPr>
                 <w:rStyle w:val="Collegamentoipertestuale"/>
@@ -3041,7 +3041,7 @@
                 <w:noProof/>
                 <w:webHidden/>
               </w:rPr>
-              <w:instrText xml:space="preserve"> PAGEREF _Toc118365678 \h </w:instrText>
+              <w:instrText xml:space="preserve"> PAGEREF _Toc118448888 \h </w:instrText>
             </w:r>
             <w:r>
               <w:rPr>
@@ -3084,7 +3084,7 @@
               <w:lang w:eastAsia="it-IT"/>
             </w:rPr>
           </w:pPr>
-          <w:hyperlink w:anchor="_Toc118365679" w:history="1">
+          <w:hyperlink w:anchor="_Toc118448889" w:history="1">
             <w:r>
               <w:rPr>
                 <w:rStyle w:val="Collegamentoipertestuale"/>
@@ -3111,7 +3111,7 @@
                 <w:noProof/>
                 <w:webHidden/>
               </w:rPr>
-              <w:instrText xml:space="preserve"> PAGEREF _Toc118365679 \h </w:instrText>
+              <w:instrText xml:space="preserve"> PAGEREF _Toc118448889 \h </w:instrText>
             </w:r>
             <w:r>
               <w:rPr>
@@ -3154,7 +3154,7 @@
               <w:lang w:eastAsia="it-IT"/>
             </w:rPr>
           </w:pPr>
-          <w:hyperlink w:anchor="_Toc118365680" w:history="1">
+          <w:hyperlink w:anchor="_Toc118448890" w:history="1">
             <w:r>
               <w:rPr>
                 <w:rStyle w:val="Collegamentoipertestuale"/>
@@ -3183,7 +3183,7 @@
                 <w:noProof/>
                 <w:webHidden/>
               </w:rPr>
-              <w:instrText xml:space="preserve"> PAGEREF _Toc118365680 \h </w:instrText>
+              <w:instrText xml:space="preserve"> PAGEREF _Toc118448890 \h </w:instrText>
             </w:r>
             <w:r>
               <w:rPr>
@@ -3226,7 +3226,7 @@
               <w:lang w:eastAsia="it-IT"/>
             </w:rPr>
           </w:pPr>
-          <w:hyperlink w:anchor="_Toc118365681" w:history="1">
+          <w:hyperlink w:anchor="_Toc118448891" w:history="1">
             <w:r>
               <w:rPr>
                 <w:rStyle w:val="Collegamentoipertestuale"/>
@@ -3255,7 +3255,7 @@
                 <w:noProof/>
                 <w:webHidden/>
               </w:rPr>
-              <w:instrText xml:space="preserve"> PAGEREF _Toc118365681 \h </w:instrText>
+              <w:instrText xml:space="preserve"> PAGEREF _Toc118448891 \h </w:instrText>
             </w:r>
             <w:r>
               <w:rPr>
@@ -3298,7 +3298,7 @@
               <w:lang w:eastAsia="it-IT"/>
             </w:rPr>
           </w:pPr>
-          <w:hyperlink w:anchor="_Toc118365682" w:history="1">
+          <w:hyperlink w:anchor="_Toc118448892" w:history="1">
             <w:r>
               <w:rPr>
                 <w:rStyle w:val="Collegamentoipertestuale"/>
@@ -3325,7 +3325,7 @@
                 <w:noProof/>
                 <w:webHidden/>
               </w:rPr>
-              <w:instrText xml:space="preserve"> PAGEREF _Toc118365682 \h </w:instrText>
+              <w:instrText xml:space="preserve"> PAGEREF _Toc118448892 \h </w:instrText>
             </w:r>
             <w:r>
               <w:rPr>
@@ -3368,7 +3368,7 @@
               <w:lang w:eastAsia="it-IT"/>
             </w:rPr>
           </w:pPr>
-          <w:hyperlink w:anchor="_Toc118365683" w:history="1">
+          <w:hyperlink w:anchor="_Toc118448893" w:history="1">
             <w:r>
               <w:rPr>
                 <w:rStyle w:val="Collegamentoipertestuale"/>
@@ -3395,7 +3395,7 @@
                 <w:noProof/>
                 <w:webHidden/>
               </w:rPr>
-              <w:instrText xml:space="preserve"> PAGEREF _Toc118365683 \h </w:instrText>
+              <w:instrText xml:space="preserve"> PAGEREF _Toc118448893 \h </w:instrText>
             </w:r>
             <w:r>
               <w:rPr>
@@ -3438,7 +3438,7 @@
               <w:lang w:eastAsia="it-IT"/>
             </w:rPr>
           </w:pPr>
-          <w:hyperlink w:anchor="_Toc118365684" w:history="1">
+          <w:hyperlink w:anchor="_Toc118448894" w:history="1">
             <w:r>
               <w:rPr>
                 <w:rStyle w:val="Collegamentoipertestuale"/>
@@ -3465,7 +3465,7 @@
                 <w:noProof/>
                 <w:webHidden/>
               </w:rPr>
-              <w:instrText xml:space="preserve"> PAGEREF _Toc118365684 \h </w:instrText>
+              <w:instrText xml:space="preserve"> PAGEREF _Toc118448894 \h </w:instrText>
             </w:r>
             <w:r>
               <w:rPr>
@@ -3508,7 +3508,7 @@
               <w:lang w:eastAsia="it-IT"/>
             </w:rPr>
           </w:pPr>
-          <w:hyperlink w:anchor="_Toc118365685" w:history="1">
+          <w:hyperlink w:anchor="_Toc118448895" w:history="1">
             <w:r>
               <w:rPr>
                 <w:rStyle w:val="Collegamentoipertestuale"/>
@@ -3537,7 +3537,7 @@
                 <w:noProof/>
                 <w:webHidden/>
               </w:rPr>
-              <w:instrText xml:space="preserve"> PAGEREF _Toc118365685 \h </w:instrText>
+              <w:instrText xml:space="preserve"> PAGEREF _Toc118448895 \h </w:instrText>
             </w:r>
             <w:r>
               <w:rPr>
@@ -3580,7 +3580,7 @@
               <w:lang w:eastAsia="it-IT"/>
             </w:rPr>
           </w:pPr>
-          <w:hyperlink w:anchor="_Toc118365686" w:history="1">
+          <w:hyperlink w:anchor="_Toc118448896" w:history="1">
             <w:r>
               <w:rPr>
                 <w:rStyle w:val="Collegamentoipertestuale"/>
@@ -3607,7 +3607,7 @@
                 <w:noProof/>
                 <w:webHidden/>
               </w:rPr>
-              <w:instrText xml:space="preserve"> PAGEREF _Toc118365686 \h </w:instrText>
+              <w:instrText xml:space="preserve"> PAGEREF _Toc118448896 \h </w:instrText>
             </w:r>
             <w:r>
               <w:rPr>
@@ -3650,7 +3650,7 @@
               <w:lang w:eastAsia="it-IT"/>
             </w:rPr>
           </w:pPr>
-          <w:hyperlink w:anchor="_Toc118365687" w:history="1">
+          <w:hyperlink w:anchor="_Toc118448897" w:history="1">
             <w:r>
               <w:rPr>
                 <w:rStyle w:val="Collegamentoipertestuale"/>
@@ -3677,7 +3677,7 @@
                 <w:noProof/>
                 <w:webHidden/>
               </w:rPr>
-              <w:instrText xml:space="preserve"> PAGEREF _Toc118365687 \h </w:instrText>
+              <w:instrText xml:space="preserve"> PAGEREF _Toc118448897 \h </w:instrText>
             </w:r>
             <w:r>
               <w:rPr>
@@ -3720,7 +3720,7 @@
               <w:lang w:eastAsia="it-IT"/>
             </w:rPr>
           </w:pPr>
-          <w:hyperlink w:anchor="_Toc118365688" w:history="1">
+          <w:hyperlink w:anchor="_Toc118448898" w:history="1">
             <w:r>
               <w:rPr>
                 <w:rStyle w:val="Collegamentoipertestuale"/>
@@ -3747,7 +3747,7 @@
                 <w:noProof/>
                 <w:webHidden/>
               </w:rPr>
-              <w:instrText xml:space="preserve"> PAGEREF _Toc118365688 \h </w:instrText>
+              <w:instrText xml:space="preserve"> PAGEREF _Toc118448898 \h </w:instrText>
             </w:r>
             <w:r>
               <w:rPr>
@@ -3790,7 +3790,7 @@
               <w:lang w:eastAsia="it-IT"/>
             </w:rPr>
           </w:pPr>
-          <w:hyperlink w:anchor="_Toc118365689" w:history="1">
+          <w:hyperlink w:anchor="_Toc118448899" w:history="1">
             <w:r>
               <w:rPr>
                 <w:rStyle w:val="Collegamentoipertestuale"/>
@@ -3819,7 +3819,7 @@
                 <w:noProof/>
                 <w:webHidden/>
               </w:rPr>
-              <w:instrText xml:space="preserve"> PAGEREF _Toc118365689 \h </w:instrText>
+              <w:instrText xml:space="preserve"> PAGEREF _Toc118448899 \h </w:instrText>
             </w:r>
             <w:r>
               <w:rPr>
@@ -3862,7 +3862,7 @@
               <w:lang w:eastAsia="it-IT"/>
             </w:rPr>
           </w:pPr>
-          <w:hyperlink w:anchor="_Toc118365690" w:history="1">
+          <w:hyperlink w:anchor="_Toc118448900" w:history="1">
             <w:r>
               <w:rPr>
                 <w:rStyle w:val="Collegamentoipertestuale"/>
@@ -3889,7 +3889,7 @@
                 <w:noProof/>
                 <w:webHidden/>
               </w:rPr>
-              <w:instrText xml:space="preserve"> PAGEREF _Toc118365690 \h </w:instrText>
+              <w:instrText xml:space="preserve"> PAGEREF _Toc118448900 \h </w:instrText>
             </w:r>
             <w:r>
               <w:rPr>
@@ -3932,7 +3932,7 @@
               <w:lang w:eastAsia="it-IT"/>
             </w:rPr>
           </w:pPr>
-          <w:hyperlink w:anchor="_Toc118365691" w:history="1">
+          <w:hyperlink w:anchor="_Toc118448901" w:history="1">
             <w:r>
               <w:rPr>
                 <w:rStyle w:val="Collegamentoipertestuale"/>
@@ -3959,7 +3959,7 @@
                 <w:noProof/>
                 <w:webHidden/>
               </w:rPr>
-              <w:instrText xml:space="preserve"> PAGEREF _Toc118365691 \h </w:instrText>
+              <w:instrText xml:space="preserve"> PAGEREF _Toc118448901 \h </w:instrText>
             </w:r>
             <w:r>
               <w:rPr>
@@ -4002,7 +4002,7 @@
               <w:lang w:eastAsia="it-IT"/>
             </w:rPr>
           </w:pPr>
-          <w:hyperlink w:anchor="_Toc118365692" w:history="1">
+          <w:hyperlink w:anchor="_Toc118448902" w:history="1">
             <w:r>
               <w:rPr>
                 <w:rStyle w:val="Collegamentoipertestuale"/>
@@ -4029,7 +4029,7 @@
                 <w:noProof/>
                 <w:webHidden/>
               </w:rPr>
-              <w:instrText xml:space="preserve"> PAGEREF _Toc118365692 \h </w:instrText>
+              <w:instrText xml:space="preserve"> PAGEREF _Toc118448902 \h </w:instrText>
             </w:r>
             <w:r>
               <w:rPr>
@@ -4072,7 +4072,7 @@
               <w:lang w:eastAsia="it-IT"/>
             </w:rPr>
           </w:pPr>
-          <w:hyperlink w:anchor="_Toc118365693" w:history="1">
+          <w:hyperlink w:anchor="_Toc118448903" w:history="1">
             <w:r>
               <w:rPr>
                 <w:rStyle w:val="Collegamentoipertestuale"/>
@@ -4101,7 +4101,7 @@
                 <w:noProof/>
                 <w:webHidden/>
               </w:rPr>
-              <w:instrText xml:space="preserve"> PAGEREF _Toc118365693 \h </w:instrText>
+              <w:instrText xml:space="preserve"> PAGEREF _Toc118448903 \h </w:instrText>
             </w:r>
             <w:r>
               <w:rPr>
@@ -4144,7 +4144,7 @@
               <w:lang w:eastAsia="it-IT"/>
             </w:rPr>
           </w:pPr>
-          <w:hyperlink w:anchor="_Toc118365694" w:history="1">
+          <w:hyperlink w:anchor="_Toc118448904" w:history="1">
             <w:r>
               <w:rPr>
                 <w:rStyle w:val="Collegamentoipertestuale"/>
@@ -4171,7 +4171,7 @@
                 <w:noProof/>
                 <w:webHidden/>
               </w:rPr>
-              <w:instrText xml:space="preserve"> PAGEREF _Toc118365694 \h </w:instrText>
+              <w:instrText xml:space="preserve"> PAGEREF _Toc118448904 \h </w:instrText>
             </w:r>
             <w:r>
               <w:rPr>
@@ -4214,7 +4214,7 @@
               <w:lang w:eastAsia="it-IT"/>
             </w:rPr>
           </w:pPr>
-          <w:hyperlink w:anchor="_Toc118365695" w:history="1">
+          <w:hyperlink w:anchor="_Toc118448905" w:history="1">
             <w:r>
               <w:rPr>
                 <w:rStyle w:val="Collegamentoipertestuale"/>
@@ -4241,7 +4241,7 @@
                 <w:noProof/>
                 <w:webHidden/>
               </w:rPr>
-              <w:instrText xml:space="preserve"> PAGEREF _Toc118365695 \h </w:instrText>
+              <w:instrText xml:space="preserve"> PAGEREF _Toc118448905 \h </w:instrText>
             </w:r>
             <w:r>
               <w:rPr>
@@ -4284,7 +4284,7 @@
               <w:lang w:eastAsia="it-IT"/>
             </w:rPr>
           </w:pPr>
-          <w:hyperlink w:anchor="_Toc118365696" w:history="1">
+          <w:hyperlink w:anchor="_Toc118448906" w:history="1">
             <w:r>
               <w:rPr>
                 <w:rStyle w:val="Collegamentoipertestuale"/>
@@ -4311,7 +4311,7 @@
                 <w:noProof/>
                 <w:webHidden/>
               </w:rPr>
-              <w:instrText xml:space="preserve"> PAGEREF _Toc118365696 \h </w:instrText>
+              <w:instrText xml:space="preserve"> PAGEREF _Toc118448906 \h </w:instrText>
             </w:r>
             <w:r>
               <w:rPr>
@@ -4409,7 +4409,7 @@
           <w:bCs/>
         </w:rPr>
       </w:pPr>
-      <w:bookmarkStart w:id="0" w:name="_Toc118365651"/>
+      <w:bookmarkStart w:id="0" w:name="_Toc118448861"/>
       <w:r>
         <w:rPr>
           <w:b/>
@@ -5727,7 +5727,7 @@
           <w:szCs w:val="32"/>
         </w:rPr>
       </w:pPr>
-      <w:bookmarkStart w:id="1" w:name="_Toc118365652"/>
+      <w:bookmarkStart w:id="1" w:name="_Toc118448862"/>
       <w:proofErr w:type="spellStart"/>
       <w:r>
         <w:rPr>
@@ -5750,7 +5750,7 @@
           <w:u w:val="single"/>
         </w:rPr>
       </w:pPr>
-      <w:bookmarkStart w:id="2" w:name="_Toc118365653"/>
+      <w:bookmarkStart w:id="2" w:name="_Toc118448863"/>
       <w:r>
         <w:rPr>
           <w:u w:val="single"/>
@@ -5786,7 +5786,7 @@
           <w:u w:val="single"/>
         </w:rPr>
       </w:pPr>
-      <w:bookmarkStart w:id="3" w:name="_Toc118365654"/>
+      <w:bookmarkStart w:id="3" w:name="_Toc118448864"/>
       <w:r>
         <w:rPr>
           <w:u w:val="single"/>
@@ -5921,7 +5921,7 @@
           <w:u w:val="single"/>
         </w:rPr>
       </w:pPr>
-      <w:bookmarkStart w:id="4" w:name="_Toc118365655"/>
+      <w:bookmarkStart w:id="4" w:name="_Toc118448865"/>
       <w:r>
         <w:rPr>
           <w:u w:val="single"/>
@@ -7145,7 +7145,7 @@
           <w:bCs/>
         </w:rPr>
       </w:pPr>
-      <w:bookmarkStart w:id="5" w:name="_Toc118365656"/>
+      <w:bookmarkStart w:id="5" w:name="_Toc118448866"/>
       <w:r>
         <w:rPr>
           <w:b/>
@@ -8458,7 +8458,7 @@
           <w:szCs w:val="32"/>
         </w:rPr>
       </w:pPr>
-      <w:bookmarkStart w:id="6" w:name="_Toc118365657"/>
+      <w:bookmarkStart w:id="6" w:name="_Toc118448867"/>
       <w:proofErr w:type="spellStart"/>
       <w:r>
         <w:rPr>
@@ -8481,7 +8481,7 @@
           <w:u w:val="single"/>
         </w:rPr>
       </w:pPr>
-      <w:bookmarkStart w:id="7" w:name="_Toc118365658"/>
+      <w:bookmarkStart w:id="7" w:name="_Toc118448868"/>
       <w:r>
         <w:rPr>
           <w:u w:val="single"/>
@@ -8611,7 +8611,7 @@
           <w:u w:val="single"/>
         </w:rPr>
       </w:pPr>
-      <w:bookmarkStart w:id="8" w:name="_Toc118365659"/>
+      <w:bookmarkStart w:id="8" w:name="_Toc118448869"/>
       <w:r>
         <w:rPr>
           <w:u w:val="single"/>
@@ -9078,7 +9078,7 @@
           <w:u w:val="single"/>
         </w:rPr>
       </w:pPr>
-      <w:bookmarkStart w:id="9" w:name="_Toc118365660"/>
+      <w:bookmarkStart w:id="9" w:name="_Toc118448870"/>
       <w:r>
         <w:rPr>
           <w:u w:val="single"/>
@@ -10738,7 +10738,7 @@
           <w:szCs w:val="32"/>
         </w:rPr>
       </w:pPr>
-      <w:bookmarkStart w:id="10" w:name="_Toc118365661"/>
+      <w:bookmarkStart w:id="10" w:name="_Toc118448871"/>
       <w:proofErr w:type="spellStart"/>
       <w:r>
         <w:rPr>
@@ -10761,7 +10761,7 @@
           <w:u w:val="single"/>
         </w:rPr>
       </w:pPr>
-      <w:bookmarkStart w:id="11" w:name="_Toc118365662"/>
+      <w:bookmarkStart w:id="11" w:name="_Toc118448872"/>
       <w:r>
         <w:rPr>
           <w:u w:val="single"/>
@@ -10894,7 +10894,7 @@
           <w:u w:val="single"/>
         </w:rPr>
       </w:pPr>
-      <w:bookmarkStart w:id="12" w:name="_Toc118365663"/>
+      <w:bookmarkStart w:id="12" w:name="_Toc118448873"/>
       <w:r>
         <w:rPr>
           <w:u w:val="single"/>
@@ -11428,7 +11428,7 @@
           <w:u w:val="single"/>
         </w:rPr>
       </w:pPr>
-      <w:bookmarkStart w:id="13" w:name="_Toc118365664"/>
+      <w:bookmarkStart w:id="13" w:name="_Toc118448874"/>
       <w:r>
         <w:rPr>
           <w:u w:val="single"/>
@@ -12724,7 +12724,7 @@
           <w:szCs w:val="32"/>
         </w:rPr>
       </w:pPr>
-      <w:bookmarkStart w:id="14" w:name="_Toc118365665"/>
+      <w:bookmarkStart w:id="14" w:name="_Toc118448875"/>
       <w:proofErr w:type="spellStart"/>
       <w:r>
         <w:rPr>
@@ -12756,7 +12756,7 @@
           <w:u w:val="single"/>
         </w:rPr>
       </w:pPr>
-      <w:bookmarkStart w:id="15" w:name="_Toc118365666"/>
+      <w:bookmarkStart w:id="15" w:name="_Toc118448876"/>
       <w:r>
         <w:rPr>
           <w:u w:val="single"/>
@@ -12995,7 +12995,7 @@
           <w:u w:val="single"/>
         </w:rPr>
       </w:pPr>
-      <w:bookmarkStart w:id="16" w:name="_Toc118365667"/>
+      <w:bookmarkStart w:id="16" w:name="_Toc118448877"/>
       <w:r>
         <w:rPr>
           <w:u w:val="single"/>
@@ -13138,7 +13138,7 @@
           <w:u w:val="single"/>
         </w:rPr>
       </w:pPr>
-      <w:bookmarkStart w:id="17" w:name="_Toc118365668"/>
+      <w:bookmarkStart w:id="17" w:name="_Toc118448878"/>
       <w:r>
         <w:rPr>
           <w:u w:val="single"/>
@@ -14577,7 +14577,7 @@
           <w:bCs/>
         </w:rPr>
       </w:pPr>
-      <w:bookmarkStart w:id="18" w:name="_Toc118365669"/>
+      <w:bookmarkStart w:id="18" w:name="_Toc118448879"/>
       <w:r>
         <w:rPr>
           <w:b/>
@@ -15711,7 +15711,19 @@
                                 <w:rPr>
                                   <w:color w:val="FFFFFF" w:themeColor="background1"/>
                                 </w:rPr>
-                                <w:t>Servizi e oggetti ad essi relativi.</w:t>
+                                <w:t xml:space="preserve">Servizi e </w:t>
+                              </w:r>
+                              <w:r>
+                                <w:rPr>
+                                  <w:color w:val="FFFFFF" w:themeColor="background1"/>
+                                </w:rPr>
+                                <w:t>classi</w:t>
+                              </w:r>
+                              <w:r>
+                                <w:rPr>
+                                  <w:color w:val="FFFFFF" w:themeColor="background1"/>
+                                </w:rPr>
+                                <w:t xml:space="preserve"> ad essi relativi.</w:t>
                               </w:r>
                             </w:p>
                           </w:txbxContent>
@@ -15847,7 +15859,19 @@
                           <w:rPr>
                             <w:color w:val="FFFFFF" w:themeColor="background1"/>
                           </w:rPr>
-                          <w:t>Servizi e oggetti ad essi relativi.</w:t>
+                          <w:t xml:space="preserve">Servizi e </w:t>
+                        </w:r>
+                        <w:r>
+                          <w:rPr>
+                            <w:color w:val="FFFFFF" w:themeColor="background1"/>
+                          </w:rPr>
+                          <w:t>classi</w:t>
+                        </w:r>
+                        <w:r>
+                          <w:rPr>
+                            <w:color w:val="FFFFFF" w:themeColor="background1"/>
+                          </w:rPr>
+                          <w:t xml:space="preserve"> ad essi relativi.</w:t>
                         </w:r>
                       </w:p>
                     </w:txbxContent>
@@ -15926,7 +15950,7 @@
           <w:szCs w:val="32"/>
         </w:rPr>
       </w:pPr>
-      <w:bookmarkStart w:id="19" w:name="_Toc118365670"/>
+      <w:bookmarkStart w:id="19" w:name="_Toc118448880"/>
       <w:proofErr w:type="spellStart"/>
       <w:r>
         <w:rPr>
@@ -15969,7 +15993,7 @@
           <w:u w:val="single"/>
         </w:rPr>
       </w:pPr>
-      <w:bookmarkStart w:id="20" w:name="_Toc118365671"/>
+      <w:bookmarkStart w:id="20" w:name="_Toc118448881"/>
       <w:r>
         <w:rPr>
           <w:u w:val="single"/>
@@ -16153,7 +16177,7 @@
           <w:u w:val="single"/>
         </w:rPr>
       </w:pPr>
-      <w:bookmarkStart w:id="21" w:name="_Toc118365672"/>
+      <w:bookmarkStart w:id="21" w:name="_Toc118448882"/>
       <w:r>
         <w:rPr>
           <w:u w:val="single"/>
@@ -16426,7 +16450,7 @@
           <w:u w:val="single"/>
         </w:rPr>
       </w:pPr>
-      <w:bookmarkStart w:id="22" w:name="_Toc118365673"/>
+      <w:bookmarkStart w:id="22" w:name="_Toc118448883"/>
       <w:r>
         <w:rPr>
           <w:u w:val="single"/>
@@ -16565,20 +16589,7 @@
           <w:bdr w:val="none" w:sz="0" w:space="0" w:color="auto" w:frame="1"/>
           <w:lang w:eastAsia="it-IT"/>
         </w:rPr>
-        <w:t>new</w:t>
-      </w:r>
-      <w:r>
-        <w:rPr>
-          <w:rFonts w:ascii="Consolas" w:eastAsia="Times New Roman" w:hAnsi="Consolas" w:cs="Courier New"/>
-          <w:b/>
-          <w:bCs/>
-          <w:color w:val="61CAFF"/>
-          <w:sz w:val="18"/>
-          <w:szCs w:val="18"/>
-          <w:bdr w:val="none" w:sz="0" w:space="0" w:color="auto" w:frame="1"/>
-          <w:lang w:eastAsia="it-IT"/>
-        </w:rPr>
-        <w:t xml:space="preserve"> </w:t>
+        <w:t xml:space="preserve">new </w:t>
       </w:r>
       <w:proofErr w:type="spellStart"/>
       <w:r>
@@ -16752,29 +16763,7 @@
           <w:bdr w:val="none" w:sz="0" w:space="0" w:color="auto" w:frame="1"/>
           <w:lang w:eastAsia="it-IT"/>
         </w:rPr>
-        <w:t xml:space="preserve">API_BASE_URL </w:t>
-      </w:r>
-      <w:r>
-        <w:rPr>
-          <w:rFonts w:ascii="Consolas" w:eastAsia="Times New Roman" w:hAnsi="Consolas" w:cs="Courier New"/>
-          <w:color w:val="E8E6E3"/>
-          <w:sz w:val="18"/>
-          <w:szCs w:val="18"/>
-          <w:bdr w:val="none" w:sz="0" w:space="0" w:color="auto" w:frame="1"/>
-          <w:lang w:eastAsia="it-IT"/>
-        </w:rPr>
-        <w:t>=</w:t>
-      </w:r>
-      <w:r>
-        <w:rPr>
-          <w:rFonts w:ascii="Consolas" w:eastAsia="Times New Roman" w:hAnsi="Consolas" w:cs="Courier New"/>
-          <w:color w:val="E8E6E3"/>
-          <w:sz w:val="18"/>
-          <w:szCs w:val="18"/>
-          <w:bdr w:val="none" w:sz="0" w:space="0" w:color="auto" w:frame="1"/>
-          <w:lang w:eastAsia="it-IT"/>
-        </w:rPr>
-        <w:t xml:space="preserve"> </w:t>
+        <w:t xml:space="preserve">API_BASE_URL = </w:t>
       </w:r>
       <w:r>
         <w:rPr>
@@ -16955,29 +16944,7 @@
           <w:bdr w:val="none" w:sz="0" w:space="0" w:color="auto" w:frame="1"/>
           <w:lang w:eastAsia="it-IT"/>
         </w:rPr>
-        <w:t>AUTH_TOKEN</w:t>
-      </w:r>
-      <w:r>
-        <w:rPr>
-          <w:rFonts w:ascii="Consolas" w:eastAsia="Times New Roman" w:hAnsi="Consolas" w:cs="Courier New"/>
-          <w:color w:val="E8E6E3"/>
-          <w:sz w:val="18"/>
-          <w:szCs w:val="18"/>
-          <w:bdr w:val="none" w:sz="0" w:space="0" w:color="auto" w:frame="1"/>
-          <w:lang w:eastAsia="it-IT"/>
-        </w:rPr>
-        <w:t xml:space="preserve"> =</w:t>
-      </w:r>
-      <w:r>
-        <w:rPr>
-          <w:rFonts w:ascii="Consolas" w:eastAsia="Times New Roman" w:hAnsi="Consolas" w:cs="Courier New"/>
-          <w:color w:val="E8E6E3"/>
-          <w:sz w:val="18"/>
-          <w:szCs w:val="18"/>
-          <w:bdr w:val="none" w:sz="0" w:space="0" w:color="auto" w:frame="1"/>
-          <w:lang w:eastAsia="it-IT"/>
-        </w:rPr>
-        <w:t xml:space="preserve"> </w:t>
+        <w:t xml:space="preserve">AUTH_TOKEN = </w:t>
       </w:r>
       <w:r>
         <w:rPr>
@@ -17243,18 +17210,7 @@
           <w:bdr w:val="none" w:sz="0" w:space="0" w:color="auto" w:frame="1"/>
           <w:lang w:eastAsia="it-IT"/>
         </w:rPr>
-        <w:t xml:space="preserve"> =</w:t>
-      </w:r>
-      <w:r>
-        <w:rPr>
-          <w:rFonts w:ascii="Consolas" w:eastAsia="Times New Roman" w:hAnsi="Consolas" w:cs="Courier New"/>
-          <w:color w:val="E8E6E3"/>
-          <w:sz w:val="18"/>
-          <w:szCs w:val="18"/>
-          <w:bdr w:val="none" w:sz="0" w:space="0" w:color="auto" w:frame="1"/>
-          <w:lang w:eastAsia="it-IT"/>
-        </w:rPr>
-        <w:t xml:space="preserve"> </w:t>
+        <w:t xml:space="preserve"> = </w:t>
       </w:r>
       <w:r>
         <w:rPr>
@@ -17483,29 +17439,7 @@
           <w:bdr w:val="none" w:sz="0" w:space="0" w:color="auto" w:frame="1"/>
           <w:lang w:eastAsia="it-IT"/>
         </w:rPr>
-        <w:t>a</w:t>
-      </w:r>
-      <w:r>
-        <w:rPr>
-          <w:rFonts w:ascii="Consolas" w:eastAsia="Times New Roman" w:hAnsi="Consolas" w:cs="Courier New"/>
-          <w:color w:val="E8E6E3"/>
-          <w:sz w:val="18"/>
-          <w:szCs w:val="18"/>
-          <w:bdr w:val="none" w:sz="0" w:space="0" w:color="auto" w:frame="1"/>
-          <w:lang w:eastAsia="it-IT"/>
-        </w:rPr>
-        <w:t>piClient</w:t>
-      </w:r>
-      <w:r>
-        <w:rPr>
-          <w:rFonts w:ascii="Consolas" w:eastAsia="Times New Roman" w:hAnsi="Consolas" w:cs="Courier New"/>
-          <w:color w:val="E8E6E3"/>
-          <w:sz w:val="18"/>
-          <w:szCs w:val="18"/>
-          <w:bdr w:val="none" w:sz="0" w:space="0" w:color="auto" w:frame="1"/>
-          <w:lang w:eastAsia="it-IT"/>
-        </w:rPr>
-        <w:t>.GetCallAPIAsync</w:t>
+        <w:t>apiClient.GetCallAPIAsync</w:t>
       </w:r>
       <w:proofErr w:type="spellEnd"/>
       <w:r>
@@ -17668,8 +17602,33 @@
           <w:bdr w:val="none" w:sz="0" w:space="0" w:color="auto" w:frame="1"/>
           <w:lang w:eastAsia="it-IT"/>
         </w:rPr>
-        <w:t xml:space="preserve">    </w:t>
-      </w:r>
+        <w:t xml:space="preserve">    var </w:t>
+      </w:r>
+      <w:proofErr w:type="spellStart"/>
+      <w:r>
+        <w:rPr>
+          <w:rFonts w:ascii="Consolas" w:eastAsia="Times New Roman" w:hAnsi="Consolas" w:cs="Courier New"/>
+          <w:color w:val="E8E6E3"/>
+          <w:sz w:val="18"/>
+          <w:szCs w:val="18"/>
+          <w:bdr w:val="none" w:sz="0" w:space="0" w:color="auto" w:frame="1"/>
+          <w:lang w:eastAsia="it-IT"/>
+        </w:rPr>
+        <w:t>resByte</w:t>
+      </w:r>
+      <w:proofErr w:type="spellEnd"/>
+      <w:r>
+        <w:rPr>
+          <w:rFonts w:ascii="Consolas" w:eastAsia="Times New Roman" w:hAnsi="Consolas" w:cs="Courier New"/>
+          <w:color w:val="E8E6E3"/>
+          <w:sz w:val="18"/>
+          <w:szCs w:val="18"/>
+          <w:bdr w:val="none" w:sz="0" w:space="0" w:color="auto" w:frame="1"/>
+          <w:lang w:eastAsia="it-IT"/>
+        </w:rPr>
+        <w:t xml:space="preserve"> = </w:t>
+      </w:r>
+      <w:proofErr w:type="spellStart"/>
       <w:r>
         <w:rPr>
           <w:rFonts w:ascii="Consolas" w:eastAsia="Times New Roman" w:hAnsi="Consolas" w:cs="Courier New"/>
@@ -17681,44 +17640,9 @@
           <w:bdr w:val="none" w:sz="0" w:space="0" w:color="auto" w:frame="1"/>
           <w:lang w:eastAsia="it-IT"/>
         </w:rPr>
-        <w:t xml:space="preserve">var </w:t>
-      </w:r>
-      <w:proofErr w:type="spellStart"/>
-      <w:r>
-        <w:rPr>
-          <w:rFonts w:ascii="Consolas" w:eastAsia="Times New Roman" w:hAnsi="Consolas" w:cs="Courier New"/>
-          <w:color w:val="E8E6E3"/>
-          <w:sz w:val="18"/>
-          <w:szCs w:val="18"/>
-          <w:bdr w:val="none" w:sz="0" w:space="0" w:color="auto" w:frame="1"/>
-          <w:lang w:eastAsia="it-IT"/>
-        </w:rPr>
-        <w:t>res</w:t>
-      </w:r>
-      <w:r>
-        <w:rPr>
-          <w:rFonts w:ascii="Consolas" w:eastAsia="Times New Roman" w:hAnsi="Consolas" w:cs="Courier New"/>
-          <w:color w:val="E8E6E3"/>
-          <w:sz w:val="18"/>
-          <w:szCs w:val="18"/>
-          <w:bdr w:val="none" w:sz="0" w:space="0" w:color="auto" w:frame="1"/>
-          <w:lang w:eastAsia="it-IT"/>
-        </w:rPr>
-        <w:t>Byte</w:t>
-      </w:r>
-      <w:proofErr w:type="spellEnd"/>
-      <w:r>
-        <w:rPr>
-          <w:rFonts w:ascii="Consolas" w:eastAsia="Times New Roman" w:hAnsi="Consolas" w:cs="Courier New"/>
-          <w:color w:val="E8E6E3"/>
-          <w:sz w:val="18"/>
-          <w:szCs w:val="18"/>
-          <w:bdr w:val="none" w:sz="0" w:space="0" w:color="auto" w:frame="1"/>
-          <w:lang w:eastAsia="it-IT"/>
-        </w:rPr>
-        <w:t xml:space="preserve"> = </w:t>
-      </w:r>
-      <w:proofErr w:type="spellStart"/>
+        <w:t>await</w:t>
+      </w:r>
+      <w:proofErr w:type="spellEnd"/>
       <w:r>
         <w:rPr>
           <w:rFonts w:ascii="Consolas" w:eastAsia="Times New Roman" w:hAnsi="Consolas" w:cs="Courier New"/>
@@ -17730,20 +17654,6 @@
           <w:bdr w:val="none" w:sz="0" w:space="0" w:color="auto" w:frame="1"/>
           <w:lang w:eastAsia="it-IT"/>
         </w:rPr>
-        <w:t>await</w:t>
-      </w:r>
-      <w:proofErr w:type="spellEnd"/>
-      <w:r>
-        <w:rPr>
-          <w:rFonts w:ascii="Consolas" w:eastAsia="Times New Roman" w:hAnsi="Consolas" w:cs="Courier New"/>
-          <w:b/>
-          <w:bCs/>
-          <w:color w:val="61CAFF"/>
-          <w:sz w:val="18"/>
-          <w:szCs w:val="18"/>
-          <w:bdr w:val="none" w:sz="0" w:space="0" w:color="auto" w:frame="1"/>
-          <w:lang w:eastAsia="it-IT"/>
-        </w:rPr>
         <w:t xml:space="preserve"> </w:t>
       </w:r>
       <w:r>
@@ -17767,29 +17677,7 @@
           <w:bdr w:val="none" w:sz="0" w:space="0" w:color="auto" w:frame="1"/>
           <w:lang w:eastAsia="it-IT"/>
         </w:rPr>
-        <w:t>apiClient.GetCall</w:t>
-      </w:r>
-      <w:r>
-        <w:rPr>
-          <w:rFonts w:ascii="Consolas" w:eastAsia="Times New Roman" w:hAnsi="Consolas" w:cs="Courier New"/>
-          <w:color w:val="E8E6E3"/>
-          <w:sz w:val="18"/>
-          <w:szCs w:val="18"/>
-          <w:bdr w:val="none" w:sz="0" w:space="0" w:color="auto" w:frame="1"/>
-          <w:lang w:eastAsia="it-IT"/>
-        </w:rPr>
-        <w:t>ByteArray</w:t>
-      </w:r>
-      <w:r>
-        <w:rPr>
-          <w:rFonts w:ascii="Consolas" w:eastAsia="Times New Roman" w:hAnsi="Consolas" w:cs="Courier New"/>
-          <w:color w:val="E8E6E3"/>
-          <w:sz w:val="18"/>
-          <w:szCs w:val="18"/>
-          <w:bdr w:val="none" w:sz="0" w:space="0" w:color="auto" w:frame="1"/>
-          <w:lang w:eastAsia="it-IT"/>
-        </w:rPr>
-        <w:t>APIAsync</w:t>
+        <w:t>apiClient.GetCallByteArrayAPIAsync</w:t>
       </w:r>
       <w:proofErr w:type="spellEnd"/>
       <w:r>
@@ -17888,7 +17776,31 @@
           <w:bdr w:val="none" w:sz="0" w:space="0" w:color="auto" w:frame="1"/>
           <w:lang w:eastAsia="it-IT"/>
         </w:rPr>
-        <w:t>var</w:t>
+        <w:t xml:space="preserve">var </w:t>
+      </w:r>
+      <w:proofErr w:type="spellStart"/>
+      <w:r>
+        <w:rPr>
+          <w:rFonts w:ascii="Consolas" w:eastAsia="Times New Roman" w:hAnsi="Consolas" w:cs="Courier New"/>
+          <w:color w:val="E8E6E3"/>
+          <w:sz w:val="18"/>
+          <w:szCs w:val="18"/>
+          <w:bdr w:val="none" w:sz="0" w:space="0" w:color="auto" w:frame="1"/>
+          <w:lang w:eastAsia="it-IT"/>
+        </w:rPr>
+        <w:t>toSend</w:t>
+      </w:r>
+      <w:proofErr w:type="spellEnd"/>
+      <w:r>
+        <w:rPr>
+          <w:rFonts w:ascii="Consolas" w:eastAsia="Times New Roman" w:hAnsi="Consolas" w:cs="Courier New"/>
+          <w:color w:val="E8E6E3"/>
+          <w:sz w:val="18"/>
+          <w:szCs w:val="18"/>
+          <w:bdr w:val="none" w:sz="0" w:space="0" w:color="auto" w:frame="1"/>
+          <w:lang w:eastAsia="it-IT"/>
+        </w:rPr>
+        <w:t xml:space="preserve"> = </w:t>
       </w:r>
       <w:r>
         <w:rPr>
@@ -17901,31 +17813,44 @@
           <w:bdr w:val="none" w:sz="0" w:space="0" w:color="auto" w:frame="1"/>
           <w:lang w:eastAsia="it-IT"/>
         </w:rPr>
-        <w:t xml:space="preserve"> </w:t>
-      </w:r>
-      <w:proofErr w:type="spellStart"/>
-      <w:r>
-        <w:rPr>
-          <w:rFonts w:ascii="Consolas" w:eastAsia="Times New Roman" w:hAnsi="Consolas" w:cs="Courier New"/>
-          <w:color w:val="E8E6E3"/>
-          <w:sz w:val="18"/>
-          <w:szCs w:val="18"/>
-          <w:bdr w:val="none" w:sz="0" w:space="0" w:color="auto" w:frame="1"/>
-          <w:lang w:eastAsia="it-IT"/>
-        </w:rPr>
-        <w:t>toSend</w:t>
-      </w:r>
-      <w:proofErr w:type="spellEnd"/>
-      <w:r>
-        <w:rPr>
-          <w:rFonts w:ascii="Consolas" w:eastAsia="Times New Roman" w:hAnsi="Consolas" w:cs="Courier New"/>
-          <w:color w:val="E8E6E3"/>
-          <w:sz w:val="18"/>
-          <w:szCs w:val="18"/>
-          <w:bdr w:val="none" w:sz="0" w:space="0" w:color="auto" w:frame="1"/>
-          <w:lang w:eastAsia="it-IT"/>
-        </w:rPr>
-        <w:t xml:space="preserve"> = </w:t>
+        <w:t xml:space="preserve">new </w:t>
+      </w:r>
+      <w:proofErr w:type="spellStart"/>
+      <w:proofErr w:type="gramStart"/>
+      <w:r>
+        <w:rPr>
+          <w:rFonts w:ascii="Consolas" w:eastAsia="Times New Roman" w:hAnsi="Consolas" w:cs="Courier New"/>
+          <w:color w:val="92D050"/>
+          <w:sz w:val="18"/>
+          <w:szCs w:val="18"/>
+          <w:bdr w:val="none" w:sz="0" w:space="0" w:color="auto" w:frame="1"/>
+          <w:lang w:eastAsia="it-IT"/>
+        </w:rPr>
+        <w:t>MyObject</w:t>
+      </w:r>
+      <w:proofErr w:type="spellEnd"/>
+      <w:r>
+        <w:rPr>
+          <w:rFonts w:ascii="Consolas" w:eastAsia="Times New Roman" w:hAnsi="Consolas" w:cs="Courier New"/>
+          <w:color w:val="E8E6E3"/>
+          <w:sz w:val="18"/>
+          <w:szCs w:val="18"/>
+          <w:bdr w:val="none" w:sz="0" w:space="0" w:color="auto" w:frame="1"/>
+          <w:lang w:eastAsia="it-IT"/>
+        </w:rPr>
+        <w:t>{</w:t>
+      </w:r>
+      <w:proofErr w:type="gramEnd"/>
+      <w:r>
+        <w:rPr>
+          <w:rFonts w:ascii="Consolas" w:eastAsia="Times New Roman" w:hAnsi="Consolas" w:cs="Courier New"/>
+          <w:color w:val="E8E6E3"/>
+          <w:sz w:val="18"/>
+          <w:szCs w:val="18"/>
+          <w:bdr w:val="none" w:sz="0" w:space="0" w:color="auto" w:frame="1"/>
+          <w:lang w:eastAsia="it-IT"/>
+        </w:rPr>
+        <w:t xml:space="preserve">Prop1 = </w:t>
       </w:r>
       <w:r>
         <w:rPr>
@@ -17938,56 +17863,6 @@
           <w:bdr w:val="none" w:sz="0" w:space="0" w:color="auto" w:frame="1"/>
           <w:lang w:eastAsia="it-IT"/>
         </w:rPr>
-        <w:t xml:space="preserve">new </w:t>
-      </w:r>
-      <w:proofErr w:type="spellStart"/>
-      <w:proofErr w:type="gramStart"/>
-      <w:r>
-        <w:rPr>
-          <w:rFonts w:ascii="Consolas" w:eastAsia="Times New Roman" w:hAnsi="Consolas" w:cs="Courier New"/>
-          <w:color w:val="92D050"/>
-          <w:sz w:val="18"/>
-          <w:szCs w:val="18"/>
-          <w:bdr w:val="none" w:sz="0" w:space="0" w:color="auto" w:frame="1"/>
-          <w:lang w:eastAsia="it-IT"/>
-        </w:rPr>
-        <w:t>MyObject</w:t>
-      </w:r>
-      <w:proofErr w:type="spellEnd"/>
-      <w:r>
-        <w:rPr>
-          <w:rFonts w:ascii="Consolas" w:eastAsia="Times New Roman" w:hAnsi="Consolas" w:cs="Courier New"/>
-          <w:color w:val="E8E6E3"/>
-          <w:sz w:val="18"/>
-          <w:szCs w:val="18"/>
-          <w:bdr w:val="none" w:sz="0" w:space="0" w:color="auto" w:frame="1"/>
-          <w:lang w:eastAsia="it-IT"/>
-        </w:rPr>
-        <w:t>{</w:t>
-      </w:r>
-      <w:proofErr w:type="gramEnd"/>
-      <w:r>
-        <w:rPr>
-          <w:rFonts w:ascii="Consolas" w:eastAsia="Times New Roman" w:hAnsi="Consolas" w:cs="Courier New"/>
-          <w:color w:val="E8E6E3"/>
-          <w:sz w:val="18"/>
-          <w:szCs w:val="18"/>
-          <w:bdr w:val="none" w:sz="0" w:space="0" w:color="auto" w:frame="1"/>
-          <w:lang w:eastAsia="it-IT"/>
-        </w:rPr>
-        <w:t xml:space="preserve">Prop1 = </w:t>
-      </w:r>
-      <w:r>
-        <w:rPr>
-          <w:rFonts w:ascii="Consolas" w:eastAsia="Times New Roman" w:hAnsi="Consolas" w:cs="Courier New"/>
-          <w:b/>
-          <w:bCs/>
-          <w:color w:val="61CAFF"/>
-          <w:sz w:val="18"/>
-          <w:szCs w:val="18"/>
-          <w:bdr w:val="none" w:sz="0" w:space="0" w:color="auto" w:frame="1"/>
-          <w:lang w:eastAsia="it-IT"/>
-        </w:rPr>
         <w:t>1</w:t>
       </w:r>
       <w:r>
@@ -18045,18 +17920,7 @@
           <w:bdr w:val="none" w:sz="0" w:space="0" w:color="auto" w:frame="1"/>
           <w:lang w:eastAsia="it-IT"/>
         </w:rPr>
-        <w:t>}</w:t>
-      </w:r>
-      <w:r>
-        <w:rPr>
-          <w:rFonts w:ascii="Consolas" w:eastAsia="Times New Roman" w:hAnsi="Consolas" w:cs="Courier New"/>
-          <w:color w:val="E8E6E3"/>
-          <w:sz w:val="18"/>
-          <w:szCs w:val="18"/>
-          <w:bdr w:val="none" w:sz="0" w:space="0" w:color="auto" w:frame="1"/>
-          <w:lang w:eastAsia="it-IT"/>
-        </w:rPr>
-        <w:t>;</w:t>
+        <w:t>};</w:t>
       </w:r>
     </w:p>
     <w:p>
@@ -18089,8 +17953,33 @@
           <w:bdr w:val="none" w:sz="0" w:space="0" w:color="auto" w:frame="1"/>
           <w:lang w:eastAsia="it-IT"/>
         </w:rPr>
-        <w:t xml:space="preserve">    </w:t>
-      </w:r>
+        <w:t xml:space="preserve">    var </w:t>
+      </w:r>
+      <w:proofErr w:type="spellStart"/>
+      <w:r>
+        <w:rPr>
+          <w:rFonts w:ascii="Consolas" w:eastAsia="Times New Roman" w:hAnsi="Consolas" w:cs="Courier New"/>
+          <w:color w:val="E8E6E3"/>
+          <w:sz w:val="18"/>
+          <w:szCs w:val="18"/>
+          <w:bdr w:val="none" w:sz="0" w:space="0" w:color="auto" w:frame="1"/>
+          <w:lang w:eastAsia="it-IT"/>
+        </w:rPr>
+        <w:t>resSingle</w:t>
+      </w:r>
+      <w:proofErr w:type="spellEnd"/>
+      <w:r>
+        <w:rPr>
+          <w:rFonts w:ascii="Consolas" w:eastAsia="Times New Roman" w:hAnsi="Consolas" w:cs="Courier New"/>
+          <w:color w:val="E8E6E3"/>
+          <w:sz w:val="18"/>
+          <w:szCs w:val="18"/>
+          <w:bdr w:val="none" w:sz="0" w:space="0" w:color="auto" w:frame="1"/>
+          <w:lang w:eastAsia="it-IT"/>
+        </w:rPr>
+        <w:t xml:space="preserve"> = </w:t>
+      </w:r>
+      <w:proofErr w:type="spellStart"/>
       <w:r>
         <w:rPr>
           <w:rFonts w:ascii="Consolas" w:eastAsia="Times New Roman" w:hAnsi="Consolas" w:cs="Courier New"/>
@@ -18102,44 +17991,9 @@
           <w:bdr w:val="none" w:sz="0" w:space="0" w:color="auto" w:frame="1"/>
           <w:lang w:eastAsia="it-IT"/>
         </w:rPr>
-        <w:t xml:space="preserve">var </w:t>
-      </w:r>
-      <w:proofErr w:type="spellStart"/>
-      <w:r>
-        <w:rPr>
-          <w:rFonts w:ascii="Consolas" w:eastAsia="Times New Roman" w:hAnsi="Consolas" w:cs="Courier New"/>
-          <w:color w:val="E8E6E3"/>
-          <w:sz w:val="18"/>
-          <w:szCs w:val="18"/>
-          <w:bdr w:val="none" w:sz="0" w:space="0" w:color="auto" w:frame="1"/>
-          <w:lang w:eastAsia="it-IT"/>
-        </w:rPr>
-        <w:t>res</w:t>
-      </w:r>
-      <w:r>
-        <w:rPr>
-          <w:rFonts w:ascii="Consolas" w:eastAsia="Times New Roman" w:hAnsi="Consolas" w:cs="Courier New"/>
-          <w:color w:val="E8E6E3"/>
-          <w:sz w:val="18"/>
-          <w:szCs w:val="18"/>
-          <w:bdr w:val="none" w:sz="0" w:space="0" w:color="auto" w:frame="1"/>
-          <w:lang w:eastAsia="it-IT"/>
-        </w:rPr>
-        <w:t>Single</w:t>
-      </w:r>
-      <w:proofErr w:type="spellEnd"/>
-      <w:r>
-        <w:rPr>
-          <w:rFonts w:ascii="Consolas" w:eastAsia="Times New Roman" w:hAnsi="Consolas" w:cs="Courier New"/>
-          <w:color w:val="E8E6E3"/>
-          <w:sz w:val="18"/>
-          <w:szCs w:val="18"/>
-          <w:bdr w:val="none" w:sz="0" w:space="0" w:color="auto" w:frame="1"/>
-          <w:lang w:eastAsia="it-IT"/>
-        </w:rPr>
-        <w:t xml:space="preserve"> = </w:t>
-      </w:r>
-      <w:proofErr w:type="spellStart"/>
+        <w:t>await</w:t>
+      </w:r>
+      <w:proofErr w:type="spellEnd"/>
       <w:r>
         <w:rPr>
           <w:rFonts w:ascii="Consolas" w:eastAsia="Times New Roman" w:hAnsi="Consolas" w:cs="Courier New"/>
@@ -18151,20 +18005,6 @@
           <w:bdr w:val="none" w:sz="0" w:space="0" w:color="auto" w:frame="1"/>
           <w:lang w:eastAsia="it-IT"/>
         </w:rPr>
-        <w:t>await</w:t>
-      </w:r>
-      <w:proofErr w:type="spellEnd"/>
-      <w:r>
-        <w:rPr>
-          <w:rFonts w:ascii="Consolas" w:eastAsia="Times New Roman" w:hAnsi="Consolas" w:cs="Courier New"/>
-          <w:b/>
-          <w:bCs/>
-          <w:color w:val="61CAFF"/>
-          <w:sz w:val="18"/>
-          <w:szCs w:val="18"/>
-          <w:bdr w:val="none" w:sz="0" w:space="0" w:color="auto" w:frame="1"/>
-          <w:lang w:eastAsia="it-IT"/>
-        </w:rPr>
         <w:t xml:space="preserve"> </w:t>
       </w:r>
       <w:r>
@@ -18188,18 +18028,7 @@
           <w:bdr w:val="none" w:sz="0" w:space="0" w:color="auto" w:frame="1"/>
           <w:lang w:eastAsia="it-IT"/>
         </w:rPr>
-        <w:t>apiClient.</w:t>
-      </w:r>
-      <w:r>
-        <w:rPr>
-          <w:rFonts w:ascii="Consolas" w:eastAsia="Times New Roman" w:hAnsi="Consolas" w:cs="Courier New"/>
-          <w:color w:val="E8E6E3"/>
-          <w:sz w:val="18"/>
-          <w:szCs w:val="18"/>
-          <w:bdr w:val="none" w:sz="0" w:space="0" w:color="auto" w:frame="1"/>
-          <w:lang w:eastAsia="it-IT"/>
-        </w:rPr>
-        <w:t>PostCallAPIAsync</w:t>
+        <w:t>apiClient.PostCallAPIAsync</w:t>
       </w:r>
       <w:proofErr w:type="spellEnd"/>
       <w:r>
@@ -18223,18 +18052,7 @@
           <w:bdr w:val="none" w:sz="0" w:space="0" w:color="auto" w:frame="1"/>
           <w:lang w:eastAsia="it-IT"/>
         </w:rPr>
-        <w:t>Single</w:t>
-      </w:r>
-      <w:r>
-        <w:rPr>
-          <w:rFonts w:ascii="Consolas" w:eastAsia="Times New Roman" w:hAnsi="Consolas" w:cs="Courier New"/>
-          <w:color w:val="92D050"/>
-          <w:sz w:val="18"/>
-          <w:szCs w:val="18"/>
-          <w:bdr w:val="none" w:sz="0" w:space="0" w:color="auto" w:frame="1"/>
-          <w:lang w:eastAsia="it-IT"/>
-        </w:rPr>
-        <w:t>Response</w:t>
+        <w:t>SingleResponse</w:t>
       </w:r>
       <w:proofErr w:type="spellEnd"/>
       <w:r>
@@ -18340,18 +18158,7 @@
           <w:bdr w:val="none" w:sz="0" w:space="0" w:color="auto" w:frame="1"/>
           <w:lang w:eastAsia="it-IT"/>
         </w:rPr>
-        <w:t>,</w:t>
-      </w:r>
-      <w:r>
-        <w:rPr>
-          <w:rFonts w:ascii="Consolas" w:eastAsia="Times New Roman" w:hAnsi="Consolas" w:cs="Courier New"/>
-          <w:color w:val="E8E6E3"/>
-          <w:sz w:val="18"/>
-          <w:szCs w:val="18"/>
-          <w:bdr w:val="none" w:sz="0" w:space="0" w:color="auto" w:frame="1"/>
-          <w:lang w:eastAsia="it-IT"/>
-        </w:rPr>
-        <w:t xml:space="preserve"> </w:t>
+        <w:t xml:space="preserve">, </w:t>
       </w:r>
       <w:proofErr w:type="spellStart"/>
       <w:r>
@@ -18375,18 +18182,7 @@
           <w:bdr w:val="none" w:sz="0" w:space="0" w:color="auto" w:frame="1"/>
           <w:lang w:eastAsia="it-IT"/>
         </w:rPr>
-        <w:t>,</w:t>
-      </w:r>
-      <w:r>
-        <w:rPr>
-          <w:rFonts w:ascii="Consolas" w:eastAsia="Times New Roman" w:hAnsi="Consolas" w:cs="Courier New"/>
-          <w:color w:val="E8E6E3"/>
-          <w:sz w:val="18"/>
-          <w:szCs w:val="18"/>
-          <w:bdr w:val="none" w:sz="0" w:space="0" w:color="auto" w:frame="1"/>
-          <w:lang w:eastAsia="it-IT"/>
-        </w:rPr>
-        <w:t xml:space="preserve"> AUTH_TOKEN</w:t>
+        <w:t>, AUTH_TOKEN</w:t>
       </w:r>
     </w:p>
     <w:p>
@@ -18417,18 +18213,7 @@
           <w:bdr w:val="none" w:sz="0" w:space="0" w:color="auto" w:frame="1"/>
           <w:lang w:eastAsia="it-IT"/>
         </w:rPr>
-        <w:t xml:space="preserve">    </w:t>
-      </w:r>
-      <w:r>
-        <w:rPr>
-          <w:rFonts w:ascii="Consolas" w:eastAsia="Times New Roman" w:hAnsi="Consolas" w:cs="Courier New"/>
-          <w:color w:val="E8E6E3"/>
-          <w:sz w:val="18"/>
-          <w:szCs w:val="18"/>
-          <w:bdr w:val="none" w:sz="0" w:space="0" w:color="auto" w:frame="1"/>
-          <w:lang w:eastAsia="it-IT"/>
-        </w:rPr>
-        <w:t>);</w:t>
+        <w:t xml:space="preserve">    );</w:t>
       </w:r>
     </w:p>
     <w:p>
@@ -18536,29 +18321,7 @@
           <w:bdr w:val="none" w:sz="0" w:space="0" w:color="auto" w:frame="1"/>
           <w:lang w:eastAsia="it-IT"/>
         </w:rPr>
-        <w:t>apiClient.</w:t>
-      </w:r>
-      <w:r>
-        <w:rPr>
-          <w:rFonts w:ascii="Consolas" w:eastAsia="Times New Roman" w:hAnsi="Consolas" w:cs="Courier New"/>
-          <w:color w:val="E8E6E3"/>
-          <w:sz w:val="18"/>
-          <w:szCs w:val="18"/>
-          <w:bdr w:val="none" w:sz="0" w:space="0" w:color="auto" w:frame="1"/>
-          <w:lang w:eastAsia="it-IT"/>
-        </w:rPr>
-        <w:t>Put</w:t>
-      </w:r>
-      <w:r>
-        <w:rPr>
-          <w:rFonts w:ascii="Consolas" w:eastAsia="Times New Roman" w:hAnsi="Consolas" w:cs="Courier New"/>
-          <w:color w:val="E8E6E3"/>
-          <w:sz w:val="18"/>
-          <w:szCs w:val="18"/>
-          <w:bdr w:val="none" w:sz="0" w:space="0" w:color="auto" w:frame="1"/>
-          <w:lang w:eastAsia="it-IT"/>
-        </w:rPr>
-        <w:t>CallAPIAsync</w:t>
+        <w:t>apiClient.PutCallAPIAsync</w:t>
       </w:r>
       <w:proofErr w:type="spellEnd"/>
       <w:r>
@@ -18915,18 +18678,7 @@
           <w:bdr w:val="none" w:sz="0" w:space="0" w:color="auto" w:frame="1"/>
           <w:lang w:eastAsia="it-IT"/>
         </w:rPr>
-        <w:t>&gt;</w:t>
-      </w:r>
-      <w:r>
-        <w:rPr>
-          <w:rFonts w:ascii="Consolas" w:eastAsia="Times New Roman" w:hAnsi="Consolas" w:cs="Courier New"/>
-          <w:color w:val="E8E6E3"/>
-          <w:sz w:val="18"/>
-          <w:szCs w:val="18"/>
-          <w:bdr w:val="none" w:sz="0" w:space="0" w:color="auto" w:frame="1"/>
-          <w:lang w:eastAsia="it-IT"/>
-        </w:rPr>
-        <w:t>()</w:t>
+        <w:t>&gt;()</w:t>
       </w:r>
       <w:r>
         <w:rPr>
@@ -19036,29 +18788,7 @@
           <w:bdr w:val="none" w:sz="0" w:space="0" w:color="auto" w:frame="1"/>
           <w:lang w:eastAsia="it-IT"/>
         </w:rPr>
-        <w:t>}</w:t>
-      </w:r>
-      <w:r>
-        <w:rPr>
-          <w:rFonts w:ascii="Consolas" w:eastAsia="Times New Roman" w:hAnsi="Consolas" w:cs="Courier New"/>
-          <w:color w:val="E8E6E3"/>
-          <w:sz w:val="18"/>
-          <w:szCs w:val="18"/>
-          <w:bdr w:val="none" w:sz="0" w:space="0" w:color="auto" w:frame="1"/>
-          <w:lang w:eastAsia="it-IT"/>
-        </w:rPr>
-        <w:t>,</w:t>
-      </w:r>
-      <w:r>
-        <w:rPr>
-          <w:rFonts w:ascii="Consolas" w:eastAsia="Times New Roman" w:hAnsi="Consolas" w:cs="Courier New"/>
-          <w:color w:val="E8E6E3"/>
-          <w:sz w:val="18"/>
-          <w:szCs w:val="18"/>
-          <w:bdr w:val="none" w:sz="0" w:space="0" w:color="auto" w:frame="1"/>
-          <w:lang w:eastAsia="it-IT"/>
-        </w:rPr>
-        <w:t>{</w:t>
+        <w:t>},{</w:t>
       </w:r>
       <w:r>
         <w:rPr>
@@ -19974,18 +19704,7 @@
           <w:bdr w:val="none" w:sz="0" w:space="0" w:color="auto" w:frame="1"/>
           <w:lang w:eastAsia="it-IT"/>
         </w:rPr>
-        <w:t>,</w:t>
-      </w:r>
-      <w:r>
-        <w:rPr>
-          <w:rFonts w:ascii="Consolas" w:eastAsia="Times New Roman" w:hAnsi="Consolas" w:cs="Courier New"/>
-          <w:color w:val="E8E6E3"/>
-          <w:sz w:val="18"/>
-          <w:szCs w:val="18"/>
-          <w:bdr w:val="none" w:sz="0" w:space="0" w:color="auto" w:frame="1"/>
-          <w:lang w:eastAsia="it-IT"/>
-        </w:rPr>
-        <w:t xml:space="preserve"> </w:t>
+        <w:t xml:space="preserve">, </w:t>
       </w:r>
       <w:proofErr w:type="spellStart"/>
       <w:r>
@@ -20108,7 +19827,7 @@
           <w:szCs w:val="32"/>
         </w:rPr>
       </w:pPr>
-      <w:bookmarkStart w:id="23" w:name="_Toc118365674"/>
+      <w:bookmarkStart w:id="23" w:name="_Toc118448884"/>
       <w:proofErr w:type="spellStart"/>
       <w:r>
         <w:rPr>
@@ -20131,7 +19850,7 @@
           <w:u w:val="single"/>
         </w:rPr>
       </w:pPr>
-      <w:bookmarkStart w:id="24" w:name="_Toc118365675"/>
+      <w:bookmarkStart w:id="24" w:name="_Toc118448885"/>
       <w:r>
         <w:rPr>
           <w:u w:val="single"/>
@@ -20184,7 +19903,7 @@
           <w:u w:val="single"/>
         </w:rPr>
       </w:pPr>
-      <w:bookmarkStart w:id="25" w:name="_Toc118365676"/>
+      <w:bookmarkStart w:id="25" w:name="_Toc118448886"/>
       <w:proofErr w:type="spellStart"/>
       <w:r>
         <w:rPr>
@@ -20290,16 +20009,7 @@
           <w:sz w:val="19"/>
           <w:szCs w:val="19"/>
         </w:rPr>
-        <w:t>Message</w:t>
-      </w:r>
-      <w:r>
-        <w:rPr>
-          <w:rFonts w:ascii="Cascadia Mono" w:hAnsi="Cascadia Mono" w:cs="Cascadia Mono"/>
-          <w:color w:val="000000"/>
-          <w:sz w:val="19"/>
-          <w:szCs w:val="19"/>
-        </w:rPr>
-        <w:t xml:space="preserve"> </w:t>
+        <w:t xml:space="preserve">Message </w:t>
       </w:r>
       <w:r>
         <w:t>il messaggio restituito dal server</w:t>
@@ -20316,7 +20026,7 @@
           <w:u w:val="single"/>
         </w:rPr>
       </w:pPr>
-      <w:bookmarkStart w:id="26" w:name="_Toc118365677"/>
+      <w:bookmarkStart w:id="26" w:name="_Toc118448887"/>
       <w:proofErr w:type="spellStart"/>
       <w:r>
         <w:rPr>
@@ -20367,19 +20077,13 @@
           <w:u w:val="single"/>
         </w:rPr>
       </w:pPr>
-      <w:bookmarkStart w:id="27" w:name="_Toc118365678"/>
+      <w:bookmarkStart w:id="27" w:name="_Toc118448888"/>
       <w:proofErr w:type="spellStart"/>
       <w:r>
         <w:rPr>
           <w:u w:val="single"/>
         </w:rPr>
-        <w:t>List</w:t>
-      </w:r>
-      <w:r>
-        <w:rPr>
-          <w:u w:val="single"/>
-        </w:rPr>
-        <w:t>Response</w:t>
+        <w:t>ListResponse</w:t>
       </w:r>
       <w:bookmarkEnd w:id="27"/>
       <w:proofErr w:type="spellEnd"/>
@@ -20400,25 +20104,7 @@
       </w:r>
       <w:proofErr w:type="spellEnd"/>
       <w:r>
-        <w:t xml:space="preserve"> specializzata per contenere un</w:t>
-      </w:r>
-      <w:r>
-        <w:t xml:space="preserve">a lista di </w:t>
-      </w:r>
-      <w:r>
-        <w:t>oggett</w:t>
-      </w:r>
-      <w:r>
-        <w:t>i</w:t>
-      </w:r>
-      <w:r>
-        <w:t xml:space="preserve"> definit</w:t>
-      </w:r>
-      <w:r>
-        <w:t>i</w:t>
-      </w:r>
-      <w:r>
-        <w:t xml:space="preserve"> in </w:t>
+        <w:t xml:space="preserve"> specializzata per contenere una lista di oggetti definiti in </w:t>
       </w:r>
       <w:r>
         <w:rPr>
@@ -20431,10 +20117,7 @@
         <w:t>T</w:t>
       </w:r>
       <w:r>
-        <w:t>.</w:t>
-      </w:r>
-      <w:r>
-        <w:t xml:space="preserve"> Espone una </w:t>
+        <w:t xml:space="preserve">. Espone una </w:t>
       </w:r>
       <w:proofErr w:type="spellStart"/>
       <w:r>
@@ -20473,7 +20156,7 @@
           <w:u w:val="single"/>
         </w:rPr>
       </w:pPr>
-      <w:bookmarkStart w:id="28" w:name="_Toc118365679"/>
+      <w:bookmarkStart w:id="28" w:name="_Toc118448889"/>
       <w:r>
         <w:rPr>
           <w:u w:val="single"/>
@@ -20778,27 +20461,7 @@
           <w:szCs w:val="18"/>
           <w:lang w:eastAsia="it-IT"/>
         </w:rPr>
-        <w:t xml:space="preserve">        Success = </w:t>
-      </w:r>
-      <w:r>
-        <w:rPr>
-          <w:rFonts w:ascii="Consolas" w:eastAsia="Times New Roman" w:hAnsi="Consolas" w:cs="Times New Roman"/>
-          <w:color w:val="E8E6E3"/>
-          <w:sz w:val="18"/>
-          <w:szCs w:val="18"/>
-          <w:lang w:eastAsia="it-IT"/>
-        </w:rPr>
-        <w:t>false</w:t>
-      </w:r>
-      <w:r>
-        <w:rPr>
-          <w:rFonts w:ascii="Consolas" w:eastAsia="Times New Roman" w:hAnsi="Consolas" w:cs="Times New Roman"/>
-          <w:color w:val="E8E6E3"/>
-          <w:sz w:val="18"/>
-          <w:szCs w:val="18"/>
-          <w:lang w:eastAsia="it-IT"/>
-        </w:rPr>
-        <w:t xml:space="preserve">, Message = </w:t>
+        <w:t xml:space="preserve">        Success = false, Message = </w:t>
       </w:r>
       <w:r>
         <w:rPr>
@@ -20947,18 +20610,7 @@
           <w:bdr w:val="none" w:sz="0" w:space="0" w:color="auto" w:frame="1"/>
           <w:lang w:eastAsia="it-IT"/>
         </w:rPr>
-        <w:t>single</w:t>
-      </w:r>
-      <w:r>
-        <w:rPr>
-          <w:rFonts w:ascii="Consolas" w:eastAsia="Times New Roman" w:hAnsi="Consolas" w:cs="Courier New"/>
-          <w:color w:val="E8E6E3"/>
-          <w:sz w:val="18"/>
-          <w:szCs w:val="18"/>
-          <w:bdr w:val="none" w:sz="0" w:space="0" w:color="auto" w:frame="1"/>
-          <w:lang w:eastAsia="it-IT"/>
-        </w:rPr>
-        <w:t xml:space="preserve"> = </w:t>
+        <w:t xml:space="preserve">single = </w:t>
       </w:r>
       <w:r>
         <w:rPr>
@@ -21918,7 +21570,7 @@
           <w:bCs/>
         </w:rPr>
       </w:pPr>
-      <w:bookmarkStart w:id="29" w:name="_Toc118365680"/>
+      <w:bookmarkStart w:id="29" w:name="_Toc118448890"/>
       <w:r>
         <w:rPr>
           <w:b/>
@@ -23052,7 +22704,13 @@
                                 <w:rPr>
                                   <w:color w:val="FFFFFF" w:themeColor="background1"/>
                                 </w:rPr>
-                                <w:t xml:space="preserve">Oggetti di </w:t>
+                                <w:t>Classi</w:t>
+                              </w:r>
+                              <w:r>
+                                <w:rPr>
+                                  <w:color w:val="FFFFFF" w:themeColor="background1"/>
+                                </w:rPr>
+                                <w:t xml:space="preserve"> di </w:t>
                               </w:r>
                               <w:proofErr w:type="spellStart"/>
                               <w:r>
@@ -23234,7 +22892,13 @@
                           <w:rPr>
                             <w:color w:val="FFFFFF" w:themeColor="background1"/>
                           </w:rPr>
-                          <w:t xml:space="preserve">Oggetti di </w:t>
+                          <w:t>Classi</w:t>
+                        </w:r>
+                        <w:r>
+                          <w:rPr>
+                            <w:color w:val="FFFFFF" w:themeColor="background1"/>
+                          </w:rPr>
+                          <w:t xml:space="preserve"> di </w:t>
                         </w:r>
                         <w:proofErr w:type="spellStart"/>
                         <w:r>
@@ -23355,7 +23019,7 @@
           <w:szCs w:val="32"/>
         </w:rPr>
       </w:pPr>
-      <w:bookmarkStart w:id="30" w:name="_Toc118365681"/>
+      <w:bookmarkStart w:id="30" w:name="_Toc118448891"/>
       <w:r>
         <w:rPr>
           <w:b/>
@@ -23376,7 +23040,7 @@
           <w:u w:val="single"/>
         </w:rPr>
       </w:pPr>
-      <w:bookmarkStart w:id="31" w:name="_Toc118365682"/>
+      <w:bookmarkStart w:id="31" w:name="_Toc118448892"/>
       <w:r>
         <w:rPr>
           <w:u w:val="single"/>
@@ -23545,7 +23209,7 @@
           <w:u w:val="single"/>
         </w:rPr>
       </w:pPr>
-      <w:bookmarkStart w:id="32" w:name="_Toc118365683"/>
+      <w:bookmarkStart w:id="32" w:name="_Toc118448893"/>
       <w:r>
         <w:rPr>
           <w:u w:val="single"/>
@@ -24101,7 +23765,7 @@
           <w:u w:val="single"/>
         </w:rPr>
       </w:pPr>
-      <w:bookmarkStart w:id="33" w:name="_Toc118365684"/>
+      <w:bookmarkStart w:id="33" w:name="_Toc118448894"/>
       <w:r>
         <w:rPr>
           <w:u w:val="single"/>
@@ -26467,7 +26131,7 @@
           <w:szCs w:val="32"/>
         </w:rPr>
       </w:pPr>
-      <w:bookmarkStart w:id="34" w:name="_Toc118365685"/>
+      <w:bookmarkStart w:id="34" w:name="_Toc118448895"/>
       <w:proofErr w:type="spellStart"/>
       <w:r>
         <w:rPr>
@@ -26487,8 +26151,9 @@
           <w:sz w:val="32"/>
           <w:szCs w:val="32"/>
         </w:rPr>
-        <w:t xml:space="preserve"> </w:t>
-      </w:r>
+        <w:t xml:space="preserve"> - </w:t>
+      </w:r>
+      <w:proofErr w:type="spellStart"/>
       <w:r>
         <w:rPr>
           <w:b/>
@@ -26496,16 +26161,6 @@
           <w:sz w:val="32"/>
           <w:szCs w:val="32"/>
         </w:rPr>
-        <w:t xml:space="preserve">- </w:t>
-      </w:r>
-      <w:proofErr w:type="spellStart"/>
-      <w:r>
-        <w:rPr>
-          <w:b/>
-          <w:bCs/>
-          <w:sz w:val="32"/>
-          <w:szCs w:val="32"/>
-        </w:rPr>
         <w:t>RecordNavigator</w:t>
       </w:r>
       <w:bookmarkEnd w:id="34"/>
@@ -26519,7 +26174,7 @@
           <w:u w:val="single"/>
         </w:rPr>
       </w:pPr>
-      <w:bookmarkStart w:id="35" w:name="_Toc118365686"/>
+      <w:bookmarkStart w:id="35" w:name="_Toc118448896"/>
       <w:r>
         <w:rPr>
           <w:u w:val="single"/>
@@ -26530,28 +26185,7 @@
     </w:p>
     <w:p>
       <w:r>
-        <w:t>Classe</w:t>
-      </w:r>
-      <w:r>
-        <w:t xml:space="preserve"> </w:t>
-      </w:r>
-      <w:r>
-        <w:t xml:space="preserve">di utility </w:t>
-      </w:r>
-      <w:r>
-        <w:t>ideat</w:t>
-      </w:r>
-      <w:r>
-        <w:t>a</w:t>
-      </w:r>
-      <w:r>
-        <w:t xml:space="preserve"> per semplificare </w:t>
-      </w:r>
-      <w:r>
-        <w:t>navigazione di collezioni,</w:t>
-      </w:r>
-      <w:r>
-        <w:t xml:space="preserve"> implementa l’interfaccia </w:t>
+        <w:t xml:space="preserve">Classe di utility ideata per semplificare navigazione di collezioni, implementa l’interfaccia </w:t>
       </w:r>
       <w:proofErr w:type="spellStart"/>
       <w:r>
@@ -26561,8 +26195,35 @@
           <w:sz w:val="19"/>
           <w:szCs w:val="19"/>
         </w:rPr>
-        <w:t>I</w:t>
-      </w:r>
+        <w:t>IRecordNavigator</w:t>
+      </w:r>
+      <w:proofErr w:type="spellEnd"/>
+      <w:r>
+        <w:t xml:space="preserve"> e si focalizza sul navigare liste.</w:t>
+      </w:r>
+    </w:p>
+    <w:p/>
+    <w:p>
+      <w:pPr>
+        <w:pStyle w:val="Titolo3"/>
+        <w:rPr>
+          <w:u w:val="single"/>
+        </w:rPr>
+      </w:pPr>
+      <w:bookmarkStart w:id="36" w:name="_Toc118448897"/>
+      <w:r>
+        <w:rPr>
+          <w:u w:val="single"/>
+        </w:rPr>
+        <w:t>Utilizzo</w:t>
+      </w:r>
+      <w:bookmarkEnd w:id="36"/>
+    </w:p>
+    <w:p>
+      <w:r>
+        <w:t xml:space="preserve">Per utilizzare </w:t>
+      </w:r>
+      <w:proofErr w:type="spellStart"/>
       <w:r>
         <w:rPr>
           <w:rFonts w:ascii="Cascadia Mono" w:hAnsi="Cascadia Mono" w:cs="Cascadia Mono"/>
@@ -26574,34 +26235,13 @@
       </w:r>
       <w:proofErr w:type="spellEnd"/>
       <w:r>
-        <w:t xml:space="preserve"> e </w:t>
-      </w:r>
-      <w:r>
-        <w:t>si focalizza sul navigare liste.</w:t>
-      </w:r>
-    </w:p>
-    <w:p/>
-    <w:p>
-      <w:pPr>
-        <w:pStyle w:val="Titolo3"/>
-        <w:rPr>
-          <w:u w:val="single"/>
-        </w:rPr>
-      </w:pPr>
-      <w:bookmarkStart w:id="36" w:name="_Toc118365687"/>
-      <w:r>
-        <w:rPr>
-          <w:u w:val="single"/>
-        </w:rPr>
-        <w:t>Utilizzo</w:t>
-      </w:r>
-      <w:bookmarkEnd w:id="36"/>
+        <w:t xml:space="preserve"> è necessario istanziarlo fornendo la collezione che si vuole navigare e l’azione da effettuare al passaggio da un elemento e l’altro della collezione.</w:t>
+      </w:r>
     </w:p>
     <w:p>
       <w:r>
-        <w:t xml:space="preserve">Per utilizzare </w:t>
-      </w:r>
-      <w:proofErr w:type="spellStart"/>
+        <w:t xml:space="preserve">La prima volta, precedentemente ad eseguire </w:t>
+      </w:r>
       <w:r>
         <w:rPr>
           <w:rFonts w:ascii="Cascadia Mono" w:hAnsi="Cascadia Mono" w:cs="Cascadia Mono"/>
@@ -26609,17 +26249,12 @@
           <w:sz w:val="19"/>
           <w:szCs w:val="19"/>
         </w:rPr>
-        <w:t>RecordNavigator</w:t>
-      </w:r>
-      <w:proofErr w:type="spellEnd"/>
-      <w:r>
-        <w:t xml:space="preserve"> è necessario istanziarlo fornendo la collezione che si vuole navigare e l’azione da effettuare al passaggio da un elemento e l’altro della collezione.</w:t>
-      </w:r>
-    </w:p>
-    <w:p>
-      <w:r>
-        <w:t xml:space="preserve">La prima volta, precedentemente ad eseguire </w:t>
-      </w:r>
+        <w:t>Next</w:t>
+      </w:r>
+      <w:r>
+        <w:t xml:space="preserve"> o </w:t>
+      </w:r>
+      <w:proofErr w:type="spellStart"/>
       <w:r>
         <w:rPr>
           <w:rFonts w:ascii="Cascadia Mono" w:hAnsi="Cascadia Mono" w:cs="Cascadia Mono"/>
@@ -26627,12 +26262,12 @@
           <w:sz w:val="19"/>
           <w:szCs w:val="19"/>
         </w:rPr>
-        <w:t>Next</w:t>
-      </w:r>
-      <w:r>
-        <w:t xml:space="preserve"> o </w:t>
-      </w:r>
-      <w:proofErr w:type="spellStart"/>
+        <w:t>Previous</w:t>
+      </w:r>
+      <w:proofErr w:type="spellEnd"/>
+      <w:r>
+        <w:t xml:space="preserve">, o dopo la sostituzione della collezione da navigare è necessario eseguire il metodo </w:t>
+      </w:r>
       <w:r>
         <w:rPr>
           <w:rFonts w:ascii="Cascadia Mono" w:hAnsi="Cascadia Mono" w:cs="Cascadia Mono"/>
@@ -26640,19 +26275,6 @@
           <w:sz w:val="19"/>
           <w:szCs w:val="19"/>
         </w:rPr>
-        <w:t>Previous</w:t>
-      </w:r>
-      <w:proofErr w:type="spellEnd"/>
-      <w:r>
-        <w:t xml:space="preserve">, o dopo la sostituzione della collezione da navigare è necessario eseguire il metodo </w:t>
-      </w:r>
-      <w:r>
-        <w:rPr>
-          <w:rFonts w:ascii="Cascadia Mono" w:hAnsi="Cascadia Mono" w:cs="Cascadia Mono"/>
-          <w:color w:val="000000"/>
-          <w:sz w:val="19"/>
-          <w:szCs w:val="19"/>
-        </w:rPr>
         <w:t>Start</w:t>
       </w:r>
       <w:r>
@@ -26667,7 +26289,7 @@
           <w:u w:val="single"/>
         </w:rPr>
       </w:pPr>
-      <w:bookmarkStart w:id="37" w:name="_Toc118365688"/>
+      <w:bookmarkStart w:id="37" w:name="_Toc118448898"/>
       <w:r>
         <w:rPr>
           <w:u w:val="single"/>
@@ -27394,18 +27016,7 @@
           <w:bdr w:val="none" w:sz="0" w:space="0" w:color="auto" w:frame="1"/>
           <w:lang w:eastAsia="it-IT"/>
         </w:rPr>
-        <w:t>&gt;</w:t>
-      </w:r>
-      <w:r>
-        <w:rPr>
-          <w:rFonts w:ascii="Consolas" w:eastAsia="Times New Roman" w:hAnsi="Consolas" w:cs="Courier New"/>
-          <w:color w:val="E8E6E3"/>
-          <w:sz w:val="18"/>
-          <w:szCs w:val="18"/>
-          <w:bdr w:val="none" w:sz="0" w:space="0" w:color="auto" w:frame="1"/>
-          <w:lang w:eastAsia="it-IT"/>
-        </w:rPr>
-        <w:t>(</w:t>
+        <w:t>&gt;(</w:t>
       </w:r>
       <w:proofErr w:type="gramEnd"/>
       <w:r>
@@ -27471,8 +27082,33 @@
           <w:bdr w:val="none" w:sz="0" w:space="0" w:color="auto" w:frame="1"/>
           <w:lang w:eastAsia="it-IT"/>
         </w:rPr>
-        <w:t>new</w:t>
-      </w:r>
+        <w:t xml:space="preserve">new </w:t>
+      </w:r>
+      <w:proofErr w:type="spellStart"/>
+      <w:r>
+        <w:rPr>
+          <w:rFonts w:ascii="Consolas" w:eastAsia="Times New Roman" w:hAnsi="Consolas" w:cs="Courier New"/>
+          <w:color w:val="92D050"/>
+          <w:sz w:val="18"/>
+          <w:szCs w:val="18"/>
+          <w:bdr w:val="none" w:sz="0" w:space="0" w:color="auto" w:frame="1"/>
+          <w:lang w:eastAsia="it-IT"/>
+        </w:rPr>
+        <w:t>RecordNavigator</w:t>
+      </w:r>
+      <w:proofErr w:type="spellEnd"/>
+      <w:r>
+        <w:rPr>
+          <w:rFonts w:ascii="Consolas" w:eastAsia="Times New Roman" w:hAnsi="Consolas" w:cs="Courier New"/>
+          <w:color w:val="E8E6E3"/>
+          <w:sz w:val="18"/>
+          <w:szCs w:val="18"/>
+          <w:bdr w:val="none" w:sz="0" w:space="0" w:color="auto" w:frame="1"/>
+          <w:lang w:eastAsia="it-IT"/>
+        </w:rPr>
+        <w:t>&lt;</w:t>
+      </w:r>
+      <w:proofErr w:type="spellStart"/>
       <w:r>
         <w:rPr>
           <w:rFonts w:ascii="Consolas" w:eastAsia="Times New Roman" w:hAnsi="Consolas" w:cs="Courier New"/>
@@ -27484,44 +27120,6 @@
           <w:bdr w:val="none" w:sz="0" w:space="0" w:color="auto" w:frame="1"/>
           <w:lang w:eastAsia="it-IT"/>
         </w:rPr>
-        <w:t xml:space="preserve"> </w:t>
-      </w:r>
-      <w:proofErr w:type="spellStart"/>
-      <w:r>
-        <w:rPr>
-          <w:rFonts w:ascii="Consolas" w:eastAsia="Times New Roman" w:hAnsi="Consolas" w:cs="Courier New"/>
-          <w:color w:val="92D050"/>
-          <w:sz w:val="18"/>
-          <w:szCs w:val="18"/>
-          <w:bdr w:val="none" w:sz="0" w:space="0" w:color="auto" w:frame="1"/>
-          <w:lang w:eastAsia="it-IT"/>
-        </w:rPr>
-        <w:t>RecordNavigator</w:t>
-      </w:r>
-      <w:proofErr w:type="spellEnd"/>
-      <w:r>
-        <w:rPr>
-          <w:rFonts w:ascii="Consolas" w:eastAsia="Times New Roman" w:hAnsi="Consolas" w:cs="Courier New"/>
-          <w:color w:val="E8E6E3"/>
-          <w:sz w:val="18"/>
-          <w:szCs w:val="18"/>
-          <w:bdr w:val="none" w:sz="0" w:space="0" w:color="auto" w:frame="1"/>
-          <w:lang w:eastAsia="it-IT"/>
-        </w:rPr>
-        <w:t>&lt;</w:t>
-      </w:r>
-      <w:proofErr w:type="spellStart"/>
-      <w:r>
-        <w:rPr>
-          <w:rFonts w:ascii="Consolas" w:eastAsia="Times New Roman" w:hAnsi="Consolas" w:cs="Courier New"/>
-          <w:b/>
-          <w:bCs/>
-          <w:color w:val="61CAFF"/>
-          <w:sz w:val="18"/>
-          <w:szCs w:val="18"/>
-          <w:bdr w:val="none" w:sz="0" w:space="0" w:color="auto" w:frame="1"/>
-          <w:lang w:eastAsia="it-IT"/>
-        </w:rPr>
         <w:t>string</w:t>
       </w:r>
       <w:proofErr w:type="spellEnd"/>
@@ -27535,18 +27133,7 @@
           <w:bdr w:val="none" w:sz="0" w:space="0" w:color="auto" w:frame="1"/>
           <w:lang w:eastAsia="it-IT"/>
         </w:rPr>
-        <w:t>&gt;</w:t>
-      </w:r>
-      <w:r>
-        <w:rPr>
-          <w:rFonts w:ascii="Consolas" w:eastAsia="Times New Roman" w:hAnsi="Consolas" w:cs="Courier New"/>
-          <w:color w:val="E8E6E3"/>
-          <w:sz w:val="18"/>
-          <w:szCs w:val="18"/>
-          <w:bdr w:val="none" w:sz="0" w:space="0" w:color="auto" w:frame="1"/>
-          <w:lang w:eastAsia="it-IT"/>
-        </w:rPr>
-        <w:t>(</w:t>
+        <w:t>&gt;(</w:t>
       </w:r>
       <w:proofErr w:type="gramEnd"/>
       <w:r>
@@ -27649,18 +27236,7 @@
           <w:bdr w:val="none" w:sz="0" w:space="0" w:color="auto" w:frame="1"/>
           <w:lang w:eastAsia="it-IT"/>
         </w:rPr>
-        <w:t>S</w:t>
-      </w:r>
-      <w:r>
-        <w:rPr>
-          <w:rFonts w:ascii="Consolas" w:eastAsia="Times New Roman" w:hAnsi="Consolas" w:cs="Courier New"/>
-          <w:color w:val="E8E6E3"/>
-          <w:sz w:val="18"/>
-          <w:szCs w:val="18"/>
-          <w:bdr w:val="none" w:sz="0" w:space="0" w:color="auto" w:frame="1"/>
-          <w:lang w:eastAsia="it-IT"/>
-        </w:rPr>
-        <w:t>electedItem</w:t>
+        <w:t>SelectedItem</w:t>
       </w:r>
       <w:proofErr w:type="spellEnd"/>
       <w:r>
@@ -28825,7 +28401,7 @@
           <w:szCs w:val="32"/>
         </w:rPr>
       </w:pPr>
-      <w:bookmarkStart w:id="38" w:name="_Toc118365689"/>
+      <w:bookmarkStart w:id="38" w:name="_Toc118448899"/>
       <w:proofErr w:type="spellStart"/>
       <w:r>
         <w:rPr>
@@ -28886,7 +28462,7 @@
           <w:u w:val="single"/>
         </w:rPr>
       </w:pPr>
-      <w:bookmarkStart w:id="39" w:name="_Toc118365690"/>
+      <w:bookmarkStart w:id="39" w:name="_Toc118448900"/>
       <w:r>
         <w:rPr>
           <w:u w:val="single"/>
@@ -28966,7 +28542,7 @@
           <w:u w:val="single"/>
         </w:rPr>
       </w:pPr>
-      <w:bookmarkStart w:id="40" w:name="_Toc118365691"/>
+      <w:bookmarkStart w:id="40" w:name="_Toc118448901"/>
       <w:r>
         <w:rPr>
           <w:u w:val="single"/>
@@ -29075,7 +28651,7 @@
           <w:u w:val="single"/>
         </w:rPr>
       </w:pPr>
-      <w:bookmarkStart w:id="41" w:name="_Toc118365692"/>
+      <w:bookmarkStart w:id="41" w:name="_Toc118448902"/>
       <w:r>
         <w:rPr>
           <w:u w:val="single"/>
@@ -30314,27 +29890,7 @@
           <w:szCs w:val="18"/>
           <w:lang w:eastAsia="it-IT"/>
         </w:rPr>
-        <w:t xml:space="preserve">    </w:t>
-      </w:r>
-      <w:r>
-        <w:rPr>
-          <w:rFonts w:ascii="Consolas" w:eastAsia="Times New Roman" w:hAnsi="Consolas" w:cs="Times New Roman"/>
-          <w:color w:val="E8E6E3"/>
-          <w:sz w:val="18"/>
-          <w:szCs w:val="18"/>
-          <w:lang w:eastAsia="it-IT"/>
-        </w:rPr>
-        <w:t>_</w:t>
-      </w:r>
-      <w:r>
-        <w:rPr>
-          <w:rFonts w:ascii="Consolas" w:eastAsia="Times New Roman" w:hAnsi="Consolas" w:cs="Times New Roman"/>
-          <w:color w:val="E8E6E3"/>
-          <w:sz w:val="18"/>
-          <w:szCs w:val="18"/>
-          <w:lang w:eastAsia="it-IT"/>
-        </w:rPr>
-        <w:t xml:space="preserve">navigator = </w:t>
+        <w:t xml:space="preserve">    _navigator = </w:t>
       </w:r>
       <w:r>
         <w:rPr>
@@ -30520,18 +30076,7 @@
           <w:bdr w:val="none" w:sz="0" w:space="0" w:color="auto" w:frame="1"/>
           <w:lang w:eastAsia="it-IT"/>
         </w:rPr>
-        <w:t xml:space="preserve">    }</w:t>
-      </w:r>
-      <w:r>
-        <w:rPr>
-          <w:rFonts w:ascii="Consolas" w:eastAsia="Times New Roman" w:hAnsi="Consolas" w:cs="Courier New"/>
-          <w:color w:val="E8E6E3"/>
-          <w:sz w:val="18"/>
-          <w:szCs w:val="18"/>
-          <w:bdr w:val="none" w:sz="0" w:space="0" w:color="auto" w:frame="1"/>
-          <w:lang w:eastAsia="it-IT"/>
-        </w:rPr>
-        <w:t>, () =&gt; {</w:t>
+        <w:t xml:space="preserve">    }, () =&gt; {</w:t>
       </w:r>
     </w:p>
     <w:p>
@@ -31759,7 +31304,7 @@
           <w:szCs w:val="32"/>
         </w:rPr>
       </w:pPr>
-      <w:bookmarkStart w:id="42" w:name="_Toc118365693"/>
+      <w:bookmarkStart w:id="42" w:name="_Toc118448903"/>
       <w:proofErr w:type="spellStart"/>
       <w:r>
         <w:rPr>
@@ -31802,7 +31347,7 @@
           <w:u w:val="single"/>
         </w:rPr>
       </w:pPr>
-      <w:bookmarkStart w:id="43" w:name="_Toc118365694"/>
+      <w:bookmarkStart w:id="43" w:name="_Toc118448904"/>
       <w:r>
         <w:rPr>
           <w:u w:val="single"/>
@@ -31813,13 +31358,7 @@
     </w:p>
     <w:p>
       <w:r>
-        <w:t xml:space="preserve">Classe di utility ideata per semplificare la </w:t>
-      </w:r>
-      <w:r>
-        <w:t>paginazione di risultati e la loro navigazione</w:t>
-      </w:r>
-      <w:r>
-        <w:t xml:space="preserve">. </w:t>
+        <w:t xml:space="preserve">Classe di utility ideata per semplificare la paginazione di risultati e la loro navigazione. </w:t>
       </w:r>
     </w:p>
     <w:p/>
@@ -31830,7 +31369,7 @@
           <w:u w:val="single"/>
         </w:rPr>
       </w:pPr>
-      <w:bookmarkStart w:id="44" w:name="_Toc118365695"/>
+      <w:bookmarkStart w:id="44" w:name="_Toc118448905"/>
       <w:r>
         <w:rPr>
           <w:u w:val="single"/>
@@ -31876,7 +31415,7 @@
           <w:u w:val="single"/>
         </w:rPr>
       </w:pPr>
-      <w:bookmarkStart w:id="45" w:name="_Toc118365696"/>
+      <w:bookmarkStart w:id="45" w:name="_Toc118448906"/>
       <w:r>
         <w:rPr>
           <w:u w:val="single"/>
@@ -32308,18 +31847,7 @@
           <w:bdr w:val="none" w:sz="0" w:space="0" w:color="auto" w:frame="1"/>
           <w:lang w:eastAsia="it-IT"/>
         </w:rPr>
-        <w:t>selected</w:t>
-      </w:r>
-      <w:r>
-        <w:rPr>
-          <w:rFonts w:ascii="Consolas" w:eastAsia="Times New Roman" w:hAnsi="Consolas" w:cs="Courier New"/>
-          <w:color w:val="E8E6E3"/>
-          <w:sz w:val="18"/>
-          <w:szCs w:val="18"/>
-          <w:bdr w:val="none" w:sz="0" w:space="0" w:color="auto" w:frame="1"/>
-          <w:lang w:eastAsia="it-IT"/>
-        </w:rPr>
-        <w:t>Page</w:t>
+        <w:t>selectedPage</w:t>
       </w:r>
       <w:proofErr w:type="spellEnd"/>
       <w:r>
@@ -32632,18 +32160,7 @@
           <w:bdr w:val="none" w:sz="0" w:space="0" w:color="auto" w:frame="1"/>
           <w:lang w:eastAsia="it-IT"/>
         </w:rPr>
-        <w:t>//rispettivamente:</w:t>
-      </w:r>
-      <w:r>
-        <w:rPr>
-          <w:rFonts w:ascii="Consolas" w:eastAsia="Times New Roman" w:hAnsi="Consolas" w:cs="Courier New"/>
-          <w:color w:val="71FF71"/>
-          <w:sz w:val="18"/>
-          <w:szCs w:val="18"/>
-          <w:bdr w:val="none" w:sz="0" w:space="0" w:color="auto" w:frame="1"/>
-          <w:lang w:eastAsia="it-IT"/>
-        </w:rPr>
-        <w:t xml:space="preserve"> </w:t>
+        <w:t xml:space="preserve">//rispettivamente: </w:t>
       </w:r>
       <w:proofErr w:type="spellStart"/>
       <w:r>
@@ -33276,20 +32793,7 @@
           <w:bdr w:val="none" w:sz="0" w:space="0" w:color="auto" w:frame="1"/>
           <w:lang w:eastAsia="it-IT"/>
         </w:rPr>
-        <w:t xml:space="preserve"> 5</w:t>
-      </w:r>
-      <w:r>
-        <w:rPr>
-          <w:rFonts w:ascii="Consolas" w:eastAsia="Times New Roman" w:hAnsi="Consolas" w:cs="Courier New"/>
-          <w:b/>
-          <w:bCs/>
-          <w:color w:val="61CAFF"/>
-          <w:sz w:val="18"/>
-          <w:szCs w:val="18"/>
-          <w:bdr w:val="none" w:sz="0" w:space="0" w:color="auto" w:frame="1"/>
-          <w:lang w:eastAsia="it-IT"/>
-        </w:rPr>
-        <w:t>0</w:t>
+        <w:t xml:space="preserve"> 50</w:t>
       </w:r>
       <w:r>
         <w:rPr>
@@ -33974,18 +33478,7 @@
           <w:bdr w:val="none" w:sz="0" w:space="0" w:color="auto" w:frame="1"/>
           <w:lang w:eastAsia="it-IT"/>
         </w:rPr>
-        <w:t xml:space="preserve"> =</w:t>
-      </w:r>
-      <w:r>
-        <w:rPr>
-          <w:rFonts w:ascii="Consolas" w:eastAsia="Times New Roman" w:hAnsi="Consolas" w:cs="Courier New"/>
-          <w:color w:val="E8E6E3"/>
-          <w:sz w:val="18"/>
-          <w:szCs w:val="18"/>
-          <w:bdr w:val="none" w:sz="0" w:space="0" w:color="auto" w:frame="1"/>
-          <w:lang w:eastAsia="it-IT"/>
-        </w:rPr>
-        <w:t xml:space="preserve"> </w:t>
+        <w:t xml:space="preserve"> = </w:t>
       </w:r>
       <w:r>
         <w:rPr>
@@ -36693,6 +36186,7 @@
     <w:rsidRoot w:val="000E1D8A"/>
     <w:rsid w:val="000E1D8A"/>
     <w:rsid w:val="001D1993"/>
+    <w:rsid w:val="00304E42"/>
     <w:rsid w:val="006E1B82"/>
     <w:rsid w:val="007F1F6D"/>
     <w:rsid w:val="00984FDE"/>

</xml_diff>